<commit_message>
Some advances in model design description
</commit_message>
<xml_diff>
--- a/out/web2py_guia.docx
+++ b/out/web2py_guia.docx
@@ -143,7 +143,22 @@
         <w:t xml:space="preserve"> </w:t>
       </w:r>
       <w:r>
-        <w:t xml:space="preserve">es un framework para facilitar el desarrollo de</w:t>
+        <w:t xml:space="preserve">es un</w:t>
+      </w:r>
+      <w:r>
+        <w:t xml:space="preserve"> </w:t>
+      </w:r>
+      <w:r>
+        <w:rPr>
+          <w:i/>
+        </w:rPr>
+        <w:t xml:space="preserve">framework</w:t>
+      </w:r>
+      <w:r>
+        <w:t xml:space="preserve"> </w:t>
+      </w:r>
+      <w:r>
+        <w:t xml:space="preserve">para facilitar el desarrollo de</w:t>
       </w:r>
       <w:r>
         <w:t xml:space="preserve"> </w:t>
@@ -167,13 +182,51 @@
         <w:t xml:space="preserve"> </w:t>
       </w:r>
       <w:r>
-        <w:t xml:space="preserve">funciona correctamente en Python 3. Su curva de aprendizaje</w:t>
-      </w:r>
-      <w:r>
-        <w:t xml:space="preserve"> </w:t>
-      </w:r>
-      <w:r>
-        <w:t xml:space="preserve">no es tan empinada como la de Django y en muchos sentidos es más</w:t>
+        <w:t xml:space="preserve">funciona correctamente en Python 3. Su curva de</w:t>
+      </w:r>
+      <w:r>
+        <w:t xml:space="preserve"> </w:t>
+      </w:r>
+      <w:r>
+        <w:t xml:space="preserve">aprendizaje no es tan empinada como la de</w:t>
+      </w:r>
+      <w:r>
+        <w:t xml:space="preserve"> </w:t>
+      </w:r>
+      <w:hyperlink r:id="rId23">
+        <w:r>
+          <w:rPr>
+            <w:rStyle w:val="Hyperlink"/>
+          </w:rPr>
+          <w:t xml:space="preserve">Django</w:t>
+        </w:r>
+      </w:hyperlink>
+      <w:r>
+        <w:t xml:space="preserve"> </w:t>
+      </w:r>
+      <w:r>
+        <w:t xml:space="preserve">(que es el</w:t>
+      </w:r>
+      <w:r>
+        <w:t xml:space="preserve"> </w:t>
+      </w:r>
+      <w:r>
+        <w:rPr>
+          <w:i/>
+        </w:rPr>
+        <w:t xml:space="preserve">framework</w:t>
+      </w:r>
+      <w:r>
+        <w:t xml:space="preserve"> </w:t>
+      </w:r>
+      <w:r>
+        <w:t xml:space="preserve">de</w:t>
+      </w:r>
+      <w:r>
+        <w:t xml:space="preserve"> </w:t>
+      </w:r>
+      <w:r>
+        <w:t xml:space="preserve">aplicaciones web de referencia en Python) y en muchos sentidos es más</w:t>
       </w:r>
       <w:r>
         <w:t xml:space="preserve"> </w:t>
@@ -188,6 +241,7 @@
       </w:pPr>
       <w:r>
         <w:rPr>
+          <w:i/>
           <w:b/>
         </w:rPr>
         <w:t xml:space="preserve">web2py</w:t>
@@ -196,12 +250,64 @@
         <w:t xml:space="preserve"> </w:t>
       </w:r>
       <w:r>
+        <w:t xml:space="preserve">tiene una</w:t>
+      </w:r>
+      <w:r>
+        <w:t xml:space="preserve"> </w:t>
+      </w:r>
+      <w:hyperlink r:id="rId24">
+        <w:r>
+          <w:rPr>
+            <w:rStyle w:val="Hyperlink"/>
+          </w:rPr>
+          <w:t xml:space="preserve">documentación</w:t>
+        </w:r>
+      </w:hyperlink>
+      <w:r>
+        <w:t xml:space="preserve"> </w:t>
+      </w:r>
+      <w:r>
+        <w:t xml:space="preserve">muy</w:t>
+      </w:r>
+      <w:r>
+        <w:t xml:space="preserve"> </w:t>
+      </w:r>
+      <w:r>
+        <w:t xml:space="preserve">completa y actualizada (disponible también en castellano) y sobre todo</w:t>
+      </w:r>
+      <w:r>
+        <w:t xml:space="preserve"> </w:t>
+      </w:r>
+      <w:r>
+        <w:t xml:space="preserve">una comunidad de usuarios y desarrolladores muy activa y que responden</w:t>
+      </w:r>
+      <w:r>
+        <w:t xml:space="preserve"> </w:t>
+      </w:r>
+      <w:r>
+        <w:t xml:space="preserve">con rapidez a las dudas que puedas plantear.</w:t>
+      </w:r>
+    </w:p>
+    <w:p>
+      <w:pPr>
+        <w:pStyle w:val="BodyText"/>
+      </w:pPr>
+      <w:r>
+        <w:rPr>
+          <w:b/>
+        </w:rPr>
+        <w:t xml:space="preserve">web2py</w:t>
+      </w:r>
+      <w:r>
+        <w:t xml:space="preserve"> </w:t>
+      </w:r>
+      <w:r>
         <w:t xml:space="preserve">está basado (no estrictamente) en el modelo</w:t>
       </w:r>
       <w:r>
         <w:t xml:space="preserve"> </w:t>
       </w:r>
-      <w:hyperlink r:id="rId23">
+      <w:hyperlink r:id="rId25">
         <w:r>
           <w:rPr>
             <w:rStyle w:val="Hyperlink"/>
@@ -240,11 +346,11 @@
       <w:pPr>
         <w:pStyle w:val="Heading2"/>
       </w:pPr>
-      <w:bookmarkStart w:id="24" w:name="referencias"/>
+      <w:bookmarkStart w:id="26" w:name="referencias"/>
       <w:r>
         <w:t xml:space="preserve">Referencias</w:t>
       </w:r>
-      <w:bookmarkEnd w:id="24"/>
+      <w:bookmarkEnd w:id="26"/>
     </w:p>
     <w:p>
       <w:pPr>
@@ -254,7 +360,48 @@
           <w:ilvl w:val="0"/>
         </w:numPr>
       </w:pPr>
-      <w:hyperlink r:id="rId25">
+      <w:hyperlink r:id="rId24">
+        <w:r>
+          <w:rPr>
+            <w:rStyle w:val="Hyperlink"/>
+          </w:rPr>
+          <w:t xml:space="preserve">Página de documentación y recursos de web2py, con enlaces a grupos</w:t>
+        </w:r>
+        <w:r>
+          <w:rPr>
+            <w:rStyle w:val="Hyperlink"/>
+          </w:rPr>
+          <w:t xml:space="preserve"> </w:t>
+        </w:r>
+        <w:r>
+          <w:rPr>
+            <w:rStyle w:val="Hyperlink"/>
+          </w:rPr>
+          <w:t xml:space="preserve">de usuarios y</w:t>
+        </w:r>
+        <w:r>
+          <w:rPr>
+            <w:rStyle w:val="Hyperlink"/>
+          </w:rPr>
+          <w:t xml:space="preserve"> </w:t>
+        </w:r>
+        <w:r>
+          <w:rPr>
+            <w:rStyle w:val="Hyperlink"/>
+          </w:rPr>
+          <w:t xml:space="preserve">tutoriales</w:t>
+        </w:r>
+      </w:hyperlink>
+    </w:p>
+    <w:p>
+      <w:pPr>
+        <w:pStyle w:val="Compact"/>
+        <w:numPr>
+          <w:numId w:val="1001"/>
+          <w:ilvl w:val="0"/>
+        </w:numPr>
+      </w:pPr>
+      <w:hyperlink r:id="rId27">
         <w:r>
           <w:rPr>
             <w:rStyle w:val="Hyperlink"/>
@@ -271,7 +418,7 @@
           <w:ilvl w:val="0"/>
         </w:numPr>
       </w:pPr>
-      <w:hyperlink r:id="rId26">
+      <w:hyperlink r:id="rId28">
         <w:r>
           <w:rPr>
             <w:rStyle w:val="Hyperlink"/>
@@ -288,7 +435,7 @@
           <w:ilvl w:val="0"/>
         </w:numPr>
       </w:pPr>
-      <w:hyperlink r:id="rId26">
+      <w:hyperlink r:id="rId28">
         <w:r>
           <w:rPr>
             <w:rStyle w:val="Hyperlink"/>
@@ -301,34 +448,44 @@
       <w:pPr>
         <w:pStyle w:val="Heading1"/>
       </w:pPr>
-      <w:bookmarkStart w:id="27" w:name="empezar-rápido"/>
+      <w:bookmarkStart w:id="29" w:name="empezar-rápido"/>
       <w:r>
         <w:t xml:space="preserve">Empezar rápido</w:t>
       </w:r>
-      <w:bookmarkEnd w:id="27"/>
+      <w:bookmarkEnd w:id="29"/>
     </w:p>
     <w:p>
       <w:pPr>
         <w:pStyle w:val="Heading2"/>
       </w:pPr>
-      <w:bookmarkStart w:id="28" w:name="instalación"/>
+      <w:bookmarkStart w:id="30" w:name="instalación"/>
       <w:r>
         <w:t xml:space="preserve">Instalación</w:t>
       </w:r>
-      <w:bookmarkEnd w:id="28"/>
+      <w:bookmarkEnd w:id="30"/>
     </w:p>
     <w:p>
       <w:pPr>
         <w:pStyle w:val="FirstParagraph"/>
       </w:pPr>
       <w:r>
-        <w:t xml:space="preserve">Vamos a ver el proceso de instalación de una instancia de web2py en</w:t>
-      </w:r>
-      <w:r>
-        <w:t xml:space="preserve"> </w:t>
-      </w:r>
-      <w:r>
-        <w:t xml:space="preserve">modo</w:t>
+        <w:t xml:space="preserve">Vamos a ver el proceso de instalación de una instancia de</w:t>
+      </w:r>
+      <w:r>
+        <w:t xml:space="preserve"> </w:t>
+      </w:r>
+      <w:r>
+        <w:rPr>
+          <w:i/>
+          <w:b/>
+        </w:rPr>
+        <w:t xml:space="preserve">web2py</w:t>
+      </w:r>
+      <w:r>
+        <w:t xml:space="preserve"> </w:t>
+      </w:r>
+      <w:r>
+        <w:t xml:space="preserve">en modo</w:t>
       </w:r>
       <w:r>
         <w:t xml:space="preserve"> </w:t>
@@ -340,27 +497,58 @@
         <w:t xml:space="preserve">standalone</w:t>
       </w:r>
       <w:r>
-        <w:t xml:space="preserve">. Normalmente uso web2py instalado de esta forma para</w:t>
-      </w:r>
-      <w:r>
-        <w:t xml:space="preserve"> </w:t>
-      </w:r>
-      <w:r>
-        <w:t xml:space="preserve">entornos de desarrollo. Para un entorno de producción lo normal es</w:t>
-      </w:r>
-      <w:r>
-        <w:t xml:space="preserve"> </w:t>
-      </w:r>
-      <w:r>
-        <w:t xml:space="preserve">instalar web2py tras un servidor web como</w:t>
-      </w:r>
-      <w:r>
-        <w:t xml:space="preserve"> </w:t>
-      </w:r>
-      <w:hyperlink r:id="rId29">
+        <w:t xml:space="preserve">.</w:t>
+      </w:r>
+      <w:r>
+        <w:t xml:space="preserve"> </w:t>
+      </w:r>
+      <w:r>
+        <w:rPr>
+          <w:i/>
+          <w:b/>
+        </w:rPr>
+        <w:t xml:space="preserve">web2py</w:t>
+      </w:r>
+      <w:r>
+        <w:t xml:space="preserve"> </w:t>
+      </w:r>
+      <w:r>
+        <w:t xml:space="preserve">instalado de esta forma es ideal</w:t>
+      </w:r>
+      <w:r>
+        <w:t xml:space="preserve"> </w:t>
+      </w:r>
+      <w:r>
+        <w:t xml:space="preserve">para entornos de desarrollo. Para un entorno de producción puede ser</w:t>
+      </w:r>
+      <w:r>
+        <w:t xml:space="preserve"> </w:t>
+      </w:r>
+      <w:r>
+        <w:t xml:space="preserve">más conveniente instalar</w:t>
+      </w:r>
+      <w:r>
+        <w:t xml:space="preserve"> </w:t>
+      </w:r>
+      <w:r>
+        <w:rPr>
+          <w:i/>
+          <w:b/>
+        </w:rPr>
+        <w:t xml:space="preserve">web2py</w:t>
+      </w:r>
+      <w:r>
+        <w:t xml:space="preserve"> </w:t>
+      </w:r>
+      <w:r>
+        <w:t xml:space="preserve">tras un servidor web como</w:t>
+      </w:r>
+      <w:r>
+        <w:t xml:space="preserve"> </w:t>
+      </w:r>
+      <w:hyperlink r:id="rId31">
         <w:r>
           <w:rPr>
-            <w:i/>
             <w:rStyle w:val="Hyperlink"/>
           </w:rPr>
           <w:t xml:space="preserve">Apache</w:t>
@@ -375,7 +563,7 @@
       <w:r>
         <w:t xml:space="preserve"> </w:t>
       </w:r>
-      <w:hyperlink r:id="rId30">
+      <w:hyperlink r:id="rId32">
         <w:r>
           <w:rPr>
             <w:rStyle w:val="Hyperlink"/>
@@ -452,37 +640,31 @@
         <w:t xml:space="preserve"> </w:t>
       </w:r>
       <w:r>
-        <w:t xml:space="preserve">funciona ya en Python 3. Además</w:t>
-      </w:r>
-      <w:r>
-        <w:t xml:space="preserve"> </w:t>
-      </w:r>
-      <w:r>
-        <w:t xml:space="preserve">con Python nunca está de mas encapsular nuestras pruebas y desarrollos</w:t>
-      </w:r>
-      <w:r>
-        <w:t xml:space="preserve"> </w:t>
-      </w:r>
-      <w:r>
-        <w:t xml:space="preserve">en un entorno virtual.</w:t>
+        <w:t xml:space="preserve">funciona ya en Python 3. Y en</w:t>
+      </w:r>
+      <w:r>
+        <w:t xml:space="preserve"> </w:t>
+      </w:r>
+      <w:r>
+        <w:t xml:space="preserve">cualquier caso, con Python nunca está de mas encapsular nuestras</w:t>
+      </w:r>
+      <w:r>
+        <w:t xml:space="preserve"> </w:t>
+      </w:r>
+      <w:r>
+        <w:t xml:space="preserve">pruebas y desarrollos en un entorno virtual.</w:t>
       </w:r>
       <w:r>
         <w:rPr>
           <w:rStyle w:val="FootnoteReference"/>
         </w:rPr>
-        <w:footnoteReference w:id="31"/>
-      </w:r>
-      <w:r>
-        <w:t xml:space="preserve"> </w:t>
-      </w:r>
-      <w:r>
-        <w:t xml:space="preserve">Así que creamos el</w:t>
-      </w:r>
-      <w:r>
-        <w:t xml:space="preserve"> </w:t>
-      </w:r>
-      <w:r>
-        <w:t xml:space="preserve">virtualenv que llamaremos</w:t>
+        <w:footnoteReference w:id="33"/>
+      </w:r>
+      <w:r>
+        <w:t xml:space="preserve"> </w:t>
+      </w:r>
+      <w:r>
+        <w:t xml:space="preserve">Así que creamos el virtualenv que llamaremos</w:t>
       </w:r>
       <w:r>
         <w:t xml:space="preserve"> </w:t>
@@ -586,7 +768,7 @@
         <w:rPr>
           <w:rStyle w:val="VerbatimChar"/>
         </w:rPr>
-        <w:t xml:space="preserve"># opcionalmente borramos el zip, sería mejor guardarlo</w:t>
+        <w:t xml:space="preserve"># opcionalmente borramos el zip, aunque sería mejor guardarlo</w:t>
       </w:r>
       <w:r>
         <w:br/>
@@ -840,7 +1022,7 @@
         </w:numPr>
       </w:pPr>
       <w:r>
-        <w:t xml:space="preserve">Arrancamos el servidor:</w:t>
+        <w:t xml:space="preserve">Servidor de base de datos.</w:t>
       </w:r>
     </w:p>
     <w:p>
@@ -851,67 +1033,70 @@
         </w:numPr>
       </w:pPr>
       <w:r>
-        <w:t xml:space="preserve">Ahora deberíamos tener los ficheros</w:t>
-      </w:r>
-      <w:r>
-        <w:t xml:space="preserve"> </w:t>
-      </w:r>
-      <w:r>
-        <w:rPr>
-          <w:rStyle w:val="VerbatimChar"/>
-        </w:rPr>
-        <w:t xml:space="preserve">server.key</w:t>
-      </w:r>
-      <w:r>
-        <w:t xml:space="preserve">,</w:t>
-      </w:r>
-      <w:r>
-        <w:t xml:space="preserve"> </w:t>
-      </w:r>
-      <w:r>
-        <w:rPr>
-          <w:rStyle w:val="VerbatimChar"/>
-        </w:rPr>
-        <w:t xml:space="preserve">server.csr</w:t>
-      </w:r>
-      <w:r>
-        <w:t xml:space="preserve"> </w:t>
-      </w:r>
-      <w:r>
-        <w:t xml:space="preserve">y</w:t>
-      </w:r>
-      <w:r>
-        <w:t xml:space="preserve"> </w:t>
-      </w:r>
-      <w:r>
-        <w:rPr>
-          <w:rStyle w:val="VerbatimChar"/>
-        </w:rPr>
-        <w:t xml:space="preserve">server.crt</w:t>
-      </w:r>
-      <w:r>
-        <w:t xml:space="preserve"> </w:t>
-      </w:r>
-      <w:r>
-        <w:t xml:space="preserve">en el directorio raiz de web2py, una vez generados</w:t>
-      </w:r>
-      <w:r>
-        <w:t xml:space="preserve"> </w:t>
-      </w:r>
-      <w:r>
-        <w:t xml:space="preserve">estos ficheros podemos arrancar el servidor con los siguientes</w:t>
-      </w:r>
-      <w:r>
-        <w:t xml:space="preserve"> </w:t>
-      </w:r>
-      <w:r>
-        <w:t xml:space="preserve">parámetros (recuerda activar el entorno virtual si no lo tienes</w:t>
-      </w:r>
-      <w:r>
-        <w:t xml:space="preserve"> </w:t>
-      </w:r>
-      <w:r>
-        <w:t xml:space="preserve">activo):</w:t>
+        <w:t xml:space="preserve">Para usar</w:t>
+      </w:r>
+      <w:r>
+        <w:t xml:space="preserve"> </w:t>
+      </w:r>
+      <w:r>
+        <w:rPr>
+          <w:i/>
+          <w:b/>
+        </w:rPr>
+        <w:t xml:space="preserve">web2py</w:t>
+      </w:r>
+      <w:r>
+        <w:t xml:space="preserve"> </w:t>
+      </w:r>
+      <w:r>
+        <w:t xml:space="preserve">es imprescindible tener acceso a un servidor</w:t>
+      </w:r>
+      <w:r>
+        <w:t xml:space="preserve"> </w:t>
+      </w:r>
+      <w:r>
+        <w:t xml:space="preserve">de base de datos. Podemos usar MySQL o MariaDB por ejemplo. Pero</w:t>
+      </w:r>
+      <w:r>
+        <w:t xml:space="preserve"> </w:t>
+      </w:r>
+      <w:r>
+        <w:t xml:space="preserve">para empezar rápidamente vamos a tirar de</w:t>
+      </w:r>
+      <w:r>
+        <w:t xml:space="preserve"> </w:t>
+      </w:r>
+      <w:hyperlink r:id="rId34">
+        <w:r>
+          <w:rPr>
+            <w:rStyle w:val="Hyperlink"/>
+          </w:rPr>
+          <w:t xml:space="preserve">SQLite</w:t>
+        </w:r>
+      </w:hyperlink>
+      <w:r>
+        <w:t xml:space="preserve">, un servidor fácil</w:t>
+      </w:r>
+      <w:r>
+        <w:t xml:space="preserve"> </w:t>
+      </w:r>
+      <w:r>
+        <w:t xml:space="preserve">de instalar potente y versátil. Es importante usar la versión 3 que</w:t>
+      </w:r>
+      <w:r>
+        <w:t xml:space="preserve"> </w:t>
+      </w:r>
+      <w:r>
+        <w:t xml:space="preserve">introduce grandes mejoras sobre el antiguo</w:t>
+      </w:r>
+      <w:r>
+        <w:t xml:space="preserve"> </w:t>
+      </w:r>
+      <w:r>
+        <w:rPr>
+          <w:i/>
+        </w:rPr>
+        <w:t xml:space="preserve">SQLite</w:t>
       </w:r>
     </w:p>
     <w:p>
@@ -926,16 +1111,18 @@
         <w:rPr>
           <w:rStyle w:val="VerbatimChar"/>
         </w:rPr>
-        <w:t xml:space="preserve">python web2py.py -a 'admin_password' -c server.crt -k server.key \</w:t>
-      </w:r>
-      <w:r>
-        <w:br/>
-      </w:r>
-      <w:r>
-        <w:rPr>
-          <w:rStyle w:val="VerbatimChar"/>
-        </w:rPr>
-        <w:t xml:space="preserve">-i 0.0.0.0 -p 8000</w:t>
+        <w:t xml:space="preserve">sudo apt install sqlite3</w:t>
+      </w:r>
+    </w:p>
+    <w:p>
+      <w:pPr>
+        <w:numPr>
+          <w:numId w:val="1002"/>
+          <w:ilvl w:val="0"/>
+        </w:numPr>
+      </w:pPr>
+      <w:r>
+        <w:t xml:space="preserve">Arrancamos el servidor:</w:t>
       </w:r>
     </w:p>
     <w:p>
@@ -946,12 +1133,98 @@
         </w:numPr>
       </w:pPr>
       <w:r>
+        <w:t xml:space="preserve">Deberíamos tener los ficheros generados en el paso anterior:</w:t>
+      </w:r>
+      <w:r>
+        <w:t xml:space="preserve"> </w:t>
+      </w:r>
+      <w:r>
+        <w:rPr>
+          <w:rStyle w:val="VerbatimChar"/>
+        </w:rPr>
+        <w:t xml:space="preserve">server.key</w:t>
+      </w:r>
+      <w:r>
+        <w:t xml:space="preserve">,</w:t>
+      </w:r>
+      <w:r>
+        <w:t xml:space="preserve"> </w:t>
+      </w:r>
+      <w:r>
+        <w:rPr>
+          <w:rStyle w:val="VerbatimChar"/>
+        </w:rPr>
+        <w:t xml:space="preserve">server.csr</w:t>
+      </w:r>
+      <w:r>
+        <w:t xml:space="preserve"> </w:t>
+      </w:r>
+      <w:r>
+        <w:t xml:space="preserve">y</w:t>
+      </w:r>
+      <w:r>
+        <w:t xml:space="preserve"> </w:t>
+      </w:r>
+      <w:r>
+        <w:rPr>
+          <w:rStyle w:val="VerbatimChar"/>
+        </w:rPr>
+        <w:t xml:space="preserve">server.crt</w:t>
+      </w:r>
+      <w:r>
+        <w:t xml:space="preserve">, en el directorio raiz de</w:t>
+      </w:r>
+      <w:r>
+        <w:t xml:space="preserve"> </w:t>
+      </w:r>
+      <w:r>
+        <w:t xml:space="preserve">web2py. Podemos arrancar el servidor con los siguientes parámetros</w:t>
+      </w:r>
+      <w:r>
+        <w:t xml:space="preserve"> </w:t>
+      </w:r>
+      <w:r>
+        <w:t xml:space="preserve">(recuerda activar el entorno virtual si no lo tienes activo):</w:t>
+      </w:r>
+    </w:p>
+    <w:p>
+      <w:pPr>
+        <w:pStyle w:val="SourceCode"/>
+        <w:numPr>
+          <w:numId w:val="1000"/>
+          <w:ilvl w:val="0"/>
+        </w:numPr>
+      </w:pPr>
+      <w:r>
+        <w:rPr>
+          <w:rStyle w:val="VerbatimChar"/>
+        </w:rPr>
+        <w:t xml:space="preserve">python web2py.py -a 'admin_password' -c server.crt -k server.key \</w:t>
+      </w:r>
+      <w:r>
+        <w:br/>
+      </w:r>
+      <w:r>
+        <w:rPr>
+          <w:rStyle w:val="VerbatimChar"/>
+        </w:rPr>
+        <w:t xml:space="preserve">-i 0.0.0.0 -p 8000</w:t>
+      </w:r>
+    </w:p>
+    <w:p>
+      <w:pPr>
+        <w:numPr>
+          <w:numId w:val="1000"/>
+          <w:ilvl w:val="0"/>
+        </w:numPr>
+      </w:pPr>
+      <w:r>
         <w:t xml:space="preserve">Y ya podemos acceder nuestro server en la dirección</w:t>
       </w:r>
       <w:r>
         <w:t xml:space="preserve"> </w:t>
       </w:r>
-      <w:hyperlink r:id="rId32">
+      <w:hyperlink r:id="rId35">
         <w:r>
           <w:rPr>
             <w:rStyle w:val="Hyperlink"/>
@@ -962,24 +1235,10 @@
     </w:p>
     <w:p>
       <w:pPr>
-        <w:numPr>
-          <w:numId w:val="1002"/>
-          <w:ilvl w:val="0"/>
-        </w:numPr>
-      </w:pPr>
-      <w:r>
-        <w:t xml:space="preserve">Servidor de base de datos.</w:t>
-      </w:r>
-    </w:p>
-    <w:p>
-      <w:pPr>
-        <w:numPr>
-          <w:numId w:val="1000"/>
-          <w:ilvl w:val="0"/>
-        </w:numPr>
-      </w:pPr>
-      <w:r>
-        <w:t xml:space="preserve">Para usar</w:t>
+        <w:pStyle w:val="FirstParagraph"/>
+      </w:pPr>
+      <w:r>
+        <w:t xml:space="preserve">Y ahora si que ya tenemos todo listo para empezar a usar</w:t>
       </w:r>
       <w:r>
         <w:t xml:space="preserve"> </w:t>
@@ -992,92 +1251,6 @@
         <w:t xml:space="preserve">web2py</w:t>
       </w:r>
       <w:r>
-        <w:t xml:space="preserve"> </w:t>
-      </w:r>
-      <w:r>
-        <w:t xml:space="preserve">es imprescindible tener acceso a un servidor</w:t>
-      </w:r>
-      <w:r>
-        <w:t xml:space="preserve"> </w:t>
-      </w:r>
-      <w:r>
-        <w:t xml:space="preserve">de base de datos. Podemos usar MySQL o MariaDB por ejemplo. Pero</w:t>
-      </w:r>
-      <w:r>
-        <w:t xml:space="preserve"> </w:t>
-      </w:r>
-      <w:r>
-        <w:t xml:space="preserve">para empezar rápidamente vamos a tirar de</w:t>
-      </w:r>
-      <w:r>
-        <w:t xml:space="preserve"> </w:t>
-      </w:r>
-      <w:hyperlink r:id="rId33">
-        <w:r>
-          <w:rPr>
-            <w:rStyle w:val="Hyperlink"/>
-          </w:rPr>
-          <w:t xml:space="preserve">SQLite</w:t>
-        </w:r>
-      </w:hyperlink>
-      <w:r>
-        <w:t xml:space="preserve">, un servidor fácil</w:t>
-      </w:r>
-      <w:r>
-        <w:t xml:space="preserve"> </w:t>
-      </w:r>
-      <w:r>
-        <w:t xml:space="preserve">de instalar potente y versátil. Es importante usar la versión 3 que</w:t>
-      </w:r>
-      <w:r>
-        <w:t xml:space="preserve"> </w:t>
-      </w:r>
-      <w:r>
-        <w:t xml:space="preserve">introduce grandes mejoras sobre el antiguo</w:t>
-      </w:r>
-      <w:r>
-        <w:t xml:space="preserve"> </w:t>
-      </w:r>
-      <w:r>
-        <w:rPr>
-          <w:i/>
-        </w:rPr>
-        <w:t xml:space="preserve">SQLite</w:t>
-      </w:r>
-    </w:p>
-    <w:p>
-      <w:pPr>
-        <w:pStyle w:val="SourceCode"/>
-        <w:numPr>
-          <w:numId w:val="1000"/>
-          <w:ilvl w:val="0"/>
-        </w:numPr>
-      </w:pPr>
-      <w:r>
-        <w:rPr>
-          <w:rStyle w:val="VerbatimChar"/>
-        </w:rPr>
-        <w:t xml:space="preserve">sudo apt install sqlite3</w:t>
-      </w:r>
-    </w:p>
-    <w:p>
-      <w:pPr>
-        <w:pStyle w:val="FirstParagraph"/>
-      </w:pPr>
-      <w:r>
-        <w:t xml:space="preserve">Y ahora si que ya tenemos todo listo para empezar a usar</w:t>
-      </w:r>
-      <w:r>
-        <w:t xml:space="preserve"> </w:t>
-      </w:r>
-      <w:r>
-        <w:rPr>
-          <w:i/>
-          <w:b/>
-        </w:rPr>
-        <w:t xml:space="preserve">web2py</w:t>
-      </w:r>
-      <w:r>
         <w:t xml:space="preserve">.</w:t>
       </w:r>
       <w:r>
@@ -1091,11 +1264,11 @@
       <w:pPr>
         <w:pStyle w:val="Heading3"/>
       </w:pPr>
-      <w:bookmarkStart w:id="34" w:name="los-detalles-tenebrosos"/>
+      <w:bookmarkStart w:id="36" w:name="los-detalles-tenebrosos"/>
       <w:r>
         <w:t xml:space="preserve">Los detalles tenebrosos</w:t>
       </w:r>
-      <w:bookmarkEnd w:id="34"/>
+      <w:bookmarkEnd w:id="36"/>
     </w:p>
     <w:p>
       <w:pPr>
@@ -1149,7 +1322,13 @@
         <w:t xml:space="preserve"> </w:t>
       </w:r>
       <w:r>
-        <w:t xml:space="preserve">este puede ser el primer paso.</w:t>
+        <w:t xml:space="preserve">continuar leyendo puede ser el primer</w:t>
+      </w:r>
+      <w:r>
+        <w:t xml:space="preserve"> </w:t>
+      </w:r>
+      <w:r>
+        <w:t xml:space="preserve">paso.</w:t>
       </w:r>
     </w:p>
     <w:p>
@@ -1402,7 +1581,19 @@
         <w:rPr>
           <w:i/>
         </w:rPr>
-        <w:t xml:space="preserve">HTTP Secure</w:t>
+        <w:t xml:space="preserve">HTTP</w:t>
+      </w:r>
+      <w:r>
+        <w:rPr>
+          <w:i/>
+        </w:rPr>
+        <w:t xml:space="preserve"> </w:t>
+      </w:r>
+      <w:r>
+        <w:rPr>
+          <w:i/>
+        </w:rPr>
+        <w:t xml:space="preserve">Secure</w:t>
       </w:r>
       <w:r>
         <w:t xml:space="preserve">).</w:t>
@@ -1420,25 +1611,84 @@
         <w:t xml:space="preserve"> </w:t>
       </w:r>
       <w:r>
-        <w:t xml:space="preserve">usa comunicaciones cifradas entre tu navegador y el servidor</w:t>
-      </w:r>
-      <w:r>
-        <w:t xml:space="preserve"> </w:t>
-      </w:r>
-      <w:r>
-        <w:t xml:space="preserve">web para garantizar dos cosas: que estás accediendo al auténtico</w:t>
-      </w:r>
-      <w:r>
-        <w:t xml:space="preserve"> </w:t>
-      </w:r>
-      <w:r>
-        <w:t xml:space="preserve">servidor y que nadie este interceptando la comunicación entre</w:t>
-      </w:r>
-      <w:r>
-        <w:t xml:space="preserve"> </w:t>
-      </w:r>
-      <w:r>
-        <w:t xml:space="preserve">navegador y servidor.</w:t>
+        <w:t xml:space="preserve">usa comunicaciones cifradas entre tu navegador y</w:t>
+      </w:r>
+      <w:r>
+        <w:t xml:space="preserve"> </w:t>
+      </w:r>
+      <w:r>
+        <w:t xml:space="preserve">el servidor web para garantizar dos cosas: que estás accediendo al</w:t>
+      </w:r>
+      <w:r>
+        <w:t xml:space="preserve"> </w:t>
+      </w:r>
+      <w:r>
+        <w:t xml:space="preserve">auténtico servidor y que nadie este interceptando la comunicación</w:t>
+      </w:r>
+      <w:r>
+        <w:t xml:space="preserve"> </w:t>
+      </w:r>
+      <w:r>
+        <w:t xml:space="preserve">entre navegador y servidor. En particular</w:t>
+      </w:r>
+      <w:r>
+        <w:t xml:space="preserve"> </w:t>
+      </w:r>
+      <w:r>
+        <w:rPr>
+          <w:i/>
+          <w:b/>
+        </w:rPr>
+        <w:t xml:space="preserve">web2py</w:t>
+      </w:r>
+      <w:r>
+        <w:t xml:space="preserve"> </w:t>
+      </w:r>
+      <w:r>
+        <w:t xml:space="preserve">exige que se</w:t>
+      </w:r>
+      <w:r>
+        <w:t xml:space="preserve"> </w:t>
+      </w:r>
+      <w:r>
+        <w:t xml:space="preserve">use</w:t>
+      </w:r>
+      <w:r>
+        <w:t xml:space="preserve"> </w:t>
+      </w:r>
+      <w:r>
+        <w:rPr>
+          <w:i/>
+        </w:rPr>
+        <w:t xml:space="preserve">https</w:t>
+      </w:r>
+      <w:r>
+        <w:t xml:space="preserve"> </w:t>
+      </w:r>
+      <w:r>
+        <w:t xml:space="preserve">para conectarse a las páginas de administración. Así que</w:t>
+      </w:r>
+      <w:r>
+        <w:t xml:space="preserve"> </w:t>
+      </w:r>
+      <w:r>
+        <w:t xml:space="preserve">si no generas los certificados podrás arrancar y conectar con</w:t>
+      </w:r>
+      <w:r>
+        <w:t xml:space="preserve"> </w:t>
+      </w:r>
+      <w:r>
+        <w:rPr>
+          <w:i/>
+          <w:b/>
+        </w:rPr>
+        <w:t xml:space="preserve">web2py</w:t>
+      </w:r>
+      <w:r>
+        <w:t xml:space="preserve"> </w:t>
+      </w:r>
+      <w:r>
+        <w:t xml:space="preserve">pero no podrás hacer demasiadas cosas.</w:t>
       </w:r>
     </w:p>
     <w:p>
@@ -1632,7 +1882,7 @@
       <w:pPr>
         <w:pStyle w:val="FirstParagraph"/>
       </w:pPr>
-      <w:hyperlink r:id="rId35">
+      <w:hyperlink r:id="rId37">
         <w:r>
           <w:rPr>
             <w:rStyle w:val="Hyperlink"/>
@@ -1656,13 +1906,145 @@
     </w:p>
     <w:p>
       <w:pPr>
+        <w:pStyle w:val="DefinitionTerm"/>
+      </w:pPr>
+      <w:r>
+        <w:t xml:space="preserve">¿Qué es un motor de base de datos?</w:t>
+      </w:r>
+    </w:p>
+    <w:p>
+      <w:pPr>
+        <w:pStyle w:val="Definition"/>
+      </w:pPr>
+      <w:r>
+        <w:rPr>
+          <w:i/>
+          <w:b/>
+        </w:rPr>
+        <w:t xml:space="preserve">web2py</w:t>
+      </w:r>
+      <w:r>
+        <w:t xml:space="preserve"> </w:t>
+      </w:r>
+      <w:r>
+        <w:t xml:space="preserve">usa un motor (o gestor) de</w:t>
+      </w:r>
+      <w:r>
+        <w:t xml:space="preserve"> </w:t>
+      </w:r>
+      <w:hyperlink r:id="rId38">
+        <w:r>
+          <w:rPr>
+            <w:rStyle w:val="Hyperlink"/>
+          </w:rPr>
+          <w:t xml:space="preserve">base de datos</w:t>
+        </w:r>
+        <w:r>
+          <w:rPr>
+            <w:rStyle w:val="Hyperlink"/>
+          </w:rPr>
+          <w:t xml:space="preserve"> </w:t>
+        </w:r>
+        <w:r>
+          <w:rPr>
+            <w:rStyle w:val="Hyperlink"/>
+          </w:rPr>
+          <w:t xml:space="preserve">relacional</w:t>
+        </w:r>
+      </w:hyperlink>
+      <w:r>
+        <w:t xml:space="preserve">.</w:t>
+      </w:r>
+      <w:r>
+        <w:t xml:space="preserve"> </w:t>
+      </w:r>
+      <w:r>
+        <w:t xml:space="preserve">Puede usar muchos, incluyendo los más populares como por ejemplo</w:t>
+      </w:r>
+      <w:r>
+        <w:t xml:space="preserve"> </w:t>
+      </w:r>
+      <w:r>
+        <w:t xml:space="preserve">MySQL, Postgres o MariaDB.</w:t>
+      </w:r>
+    </w:p>
+    <w:p>
+      <w:pPr>
+        <w:pStyle w:val="Definition"/>
+      </w:pPr>
+      <w:r>
+        <w:t xml:space="preserve">Las bases de datos relacionales se basan en relaciones. Las</w:t>
+      </w:r>
+      <w:r>
+        <w:t xml:space="preserve"> </w:t>
+      </w:r>
+      <w:r>
+        <w:t xml:space="preserve">relaciones primarias son tablas que almacenan registros (filas) con</w:t>
+      </w:r>
+      <w:r>
+        <w:t xml:space="preserve"> </w:t>
+      </w:r>
+      <w:r>
+        <w:t xml:space="preserve">atributos comunes (columnas). Las relaciones derivadas se establecen</w:t>
+      </w:r>
+      <w:r>
+        <w:t xml:space="preserve"> </w:t>
+      </w:r>
+      <w:r>
+        <w:t xml:space="preserve">entre distintas tablas mediante consultas (queries) o vistas (views)</w:t>
+      </w:r>
+    </w:p>
+    <w:p>
+      <w:pPr>
+        <w:pStyle w:val="Definition"/>
+      </w:pPr>
+      <w:r>
+        <w:rPr>
+          <w:i/>
+          <w:b/>
+        </w:rPr>
+        <w:t xml:space="preserve">web2py</w:t>
+      </w:r>
+      <w:r>
+        <w:t xml:space="preserve"> </w:t>
+      </w:r>
+      <w:r>
+        <w:t xml:space="preserve">te permite gestionar y utilizar las bases de datos a</w:t>
+      </w:r>
+      <w:r>
+        <w:t xml:space="preserve"> </w:t>
+      </w:r>
+      <w:r>
+        <w:t xml:space="preserve">muy alto nivel, así que podras usarlo sin saber practicamente de</w:t>
+      </w:r>
+      <w:r>
+        <w:t xml:space="preserve"> </w:t>
+      </w:r>
+      <w:r>
+        <w:t xml:space="preserve">bases de datos; pero no es demasiado difícil aprender los conceptos</w:t>
+      </w:r>
+      <w:r>
+        <w:t xml:space="preserve"> </w:t>
+      </w:r>
+      <w:r>
+        <w:t xml:space="preserve">básicos y compensa ;-) Todo lo que puedas aprender de bases de datos</w:t>
+      </w:r>
+      <w:r>
+        <w:t xml:space="preserve"> </w:t>
+      </w:r>
+      <w:r>
+        <w:t xml:space="preserve">te ayudará a hacer mejores aplicaciones web.</w:t>
+      </w:r>
+    </w:p>
+    <w:p>
+      <w:pPr>
         <w:pStyle w:val="Heading2"/>
       </w:pPr>
-      <w:bookmarkStart w:id="36" w:name="nuestra-primera-aplicación"/>
+      <w:bookmarkStart w:id="39" w:name="nuestra-primera-aplicación"/>
       <w:r>
         <w:t xml:space="preserve">Nuestra primera aplicación</w:t>
       </w:r>
-      <w:bookmarkEnd w:id="36"/>
+      <w:bookmarkEnd w:id="39"/>
     </w:p>
     <w:p>
       <w:pPr>
@@ -1984,14 +2366,14 @@
       <w:pPr>
         <w:pStyle w:val="Heading3"/>
       </w:pPr>
-      <w:bookmarkStart w:id="37" w:name="privateappconfig.ini"/>
+      <w:bookmarkStart w:id="40" w:name="privateappconfig.ini"/>
       <w:r>
         <w:rPr>
           <w:rStyle w:val="VerbatimChar"/>
         </w:rPr>
         <w:t xml:space="preserve">private/appconfig.ini</w:t>
       </w:r>
-      <w:bookmarkEnd w:id="37"/>
+      <w:bookmarkEnd w:id="40"/>
     </w:p>
     <w:p>
       <w:pPr>
@@ -2156,16 +2538,22 @@
       <w:r>
         <w:t xml:space="preserve">la dirección de correo.</w:t>
       </w:r>
+      <w:r>
+        <w:rPr>
+          <w:rStyle w:val="FootnoteReference"/>
+        </w:rPr>
+        <w:footnoteReference w:id="41"/>
+      </w:r>
     </w:p>
     <w:p>
       <w:pPr>
         <w:pStyle w:val="Heading3"/>
       </w:pPr>
-      <w:bookmarkStart w:id="38" w:name="el-modelo"/>
+      <w:bookmarkStart w:id="42" w:name="el-modelo"/>
       <w:r>
         <w:t xml:space="preserve">El Modelo</w:t>
       </w:r>
-      <w:bookmarkEnd w:id="38"/>
+      <w:bookmarkEnd w:id="42"/>
     </w:p>
     <w:p>
       <w:pPr>
@@ -2210,7 +2598,7 @@
                     </pic:cNvPicPr>
                   </pic:nvPicPr>
                   <pic:blipFill>
-                    <a:blip r:embed="rId39"/>
+                    <a:blip r:embed="rId43"/>
                     <a:stretch>
                       <a:fillRect/>
                     </a:stretch>
@@ -2475,43 +2863,1037 @@
     </w:p>
     <w:p>
       <w:pPr>
+        <w:pStyle w:val="BodyText"/>
+      </w:pPr>
+      <w:r>
+        <w:t xml:space="preserve">Ahora tenemos que ampliar el modelo y añadir todo lo que consideremos</w:t>
+      </w:r>
+      <w:r>
+        <w:t xml:space="preserve"> </w:t>
+      </w:r>
+      <w:r>
+        <w:t xml:space="preserve">necesario para nuestra aplicación.</w:t>
+      </w:r>
+    </w:p>
+    <w:p>
+      <w:pPr>
+        <w:pStyle w:val="Heading4"/>
+      </w:pPr>
+      <w:bookmarkStart w:id="44" w:name="diseñando-el-modelo"/>
+      <w:r>
+        <w:t xml:space="preserve">Diseñando el modelo</w:t>
+      </w:r>
+      <w:bookmarkEnd w:id="44"/>
+    </w:p>
+    <w:p>
+      <w:pPr>
+        <w:pStyle w:val="FirstParagraph"/>
+      </w:pPr>
+      <w:r>
+        <w:rPr>
+          <w:i/>
+        </w:rPr>
+        <w:t xml:space="preserve">Build fat models and thin controllers</w:t>
+      </w:r>
+      <w:r>
+        <w:t xml:space="preserve"> </w:t>
+      </w:r>
+      <w:r>
+        <w:t xml:space="preserve">es uno de los lemas del modelo</w:t>
+      </w:r>
+      <w:r>
+        <w:t xml:space="preserve"> </w:t>
+      </w:r>
+      <w:r>
+        <w:t xml:space="preserve">MVC, no vamos a entrar en detalles de momento pero un modelo bien</w:t>
+      </w:r>
+      <w:r>
+        <w:t xml:space="preserve"> </w:t>
+      </w:r>
+      <w:r>
+        <w:t xml:space="preserve">diseñado nos va a ahorrar muchísimo trabajo al construir la</w:t>
+      </w:r>
+      <w:r>
+        <w:t xml:space="preserve"> </w:t>
+      </w:r>
+      <w:r>
+        <w:t xml:space="preserve">aplicación.</w:t>
+      </w:r>
+    </w:p>
+    <w:p>
+      <w:pPr>
+        <w:pStyle w:val="BodyText"/>
+      </w:pPr>
+      <w:r>
+        <w:t xml:space="preserve">El diseño de bases de datos es una rama de la ingeniería en si mismo,</w:t>
+      </w:r>
+      <w:r>
+        <w:t xml:space="preserve"> </w:t>
+      </w:r>
+      <w:r>
+        <w:t xml:space="preserve">hay camiones de libros escritos sobre el tema y todo tipo de</w:t>
+      </w:r>
+      <w:r>
+        <w:t xml:space="preserve"> </w:t>
+      </w:r>
+      <w:r>
+        <w:t xml:space="preserve">herramientas para ayudar al diseñador. Pero nosotros nos vamos a</w:t>
+      </w:r>
+      <w:r>
+        <w:t xml:space="preserve"> </w:t>
+      </w:r>
+      <w:r>
+        <w:t xml:space="preserve">centrar en usar sólo lo que nos ofrece</w:t>
+      </w:r>
+      <w:r>
+        <w:t xml:space="preserve"> </w:t>
+      </w:r>
+      <w:r>
+        <w:rPr>
+          <w:i/>
+          <w:b/>
+        </w:rPr>
+        <w:t xml:space="preserve">web2py</w:t>
+      </w:r>
+      <w:r>
+        <w:t xml:space="preserve">.</w:t>
+      </w:r>
+    </w:p>
+    <w:p>
+      <w:pPr>
+        <w:pStyle w:val="BodyText"/>
+      </w:pPr>
+      <w:r>
+        <w:t xml:space="preserve">Vamos a definir el modelo (tablas) de nuestra aplicación en un nuevo</w:t>
+      </w:r>
+      <w:r>
+        <w:t xml:space="preserve"> </w:t>
+      </w:r>
+      <w:r>
+        <w:t xml:space="preserve">fichero de la sección</w:t>
+      </w:r>
+      <w:r>
+        <w:t xml:space="preserve"> </w:t>
+      </w:r>
+      <w:r>
+        <w:rPr>
+          <w:i/>
+        </w:rPr>
+        <w:t xml:space="preserve">Models</w:t>
+      </w:r>
+      <w:r>
+        <w:t xml:space="preserve">, que llamaremos</w:t>
+      </w:r>
+      <w:r>
+        <w:t xml:space="preserve"> </w:t>
+      </w:r>
+      <w:r>
+        <w:rPr>
+          <w:rStyle w:val="VerbatimChar"/>
+        </w:rPr>
+        <w:t xml:space="preserve">db_custom</w:t>
+      </w:r>
+      <w:r>
+        <w:t xml:space="preserve"> </w:t>
+      </w:r>
+      <w:r>
+        <w:t xml:space="preserve">así que pulsamos en el botón</w:t>
+      </w:r>
+      <w:r>
+        <w:t xml:space="preserve"> </w:t>
+      </w:r>
+      <w:r>
+        <w:rPr>
+          <w:i/>
+        </w:rPr>
+        <w:t xml:space="preserve">Create</w:t>
+      </w:r>
+      <w:r>
+        <w:t xml:space="preserve">,</w:t>
+      </w:r>
+      <w:r>
+        <w:t xml:space="preserve"> </w:t>
+      </w:r>
+      <w:r>
+        <w:t xml:space="preserve">y creamos el fichero</w:t>
+      </w:r>
+      <w:r>
+        <w:t xml:space="preserve"> </w:t>
+      </w:r>
+      <w:r>
+        <w:rPr>
+          <w:rStyle w:val="VerbatimChar"/>
+        </w:rPr>
+        <w:t xml:space="preserve">db_custom</w:t>
+      </w:r>
+      <w:r>
+        <w:t xml:space="preserve">.</w:t>
+      </w:r>
+    </w:p>
+    <w:p>
+      <w:pPr>
+        <w:pStyle w:val="CaptionedFigure"/>
+      </w:pPr>
+      <w:r>
+        <w:drawing>
+          <wp:inline>
+            <wp:extent cx="3714750" cy="2828925"/>
+            <wp:effectExtent b="0" l="0" r="0" t="0"/>
+            <wp:docPr descr="Crear fichero" title="" id="1" name="Picture"/>
+            <a:graphic>
+              <a:graphicData uri="http://schemas.openxmlformats.org/drawingml/2006/picture">
+                <pic:pic>
+                  <pic:nvPicPr>
+                    <pic:cNvPr descr="src/img/create_db_custom.png" id="0" name="Picture"/>
+                    <pic:cNvPicPr>
+                      <a:picLocks noChangeArrowheads="1" noChangeAspect="1"/>
+                    </pic:cNvPicPr>
+                  </pic:nvPicPr>
+                  <pic:blipFill>
+                    <a:blip r:embed="rId45"/>
+                    <a:stretch>
+                      <a:fillRect/>
+                    </a:stretch>
+                  </pic:blipFill>
+                  <pic:spPr bwMode="auto">
+                    <a:xfrm>
+                      <a:off x="0" y="0"/>
+                      <a:ext cx="3714750" cy="2828925"/>
+                    </a:xfrm>
+                    <a:prstGeom prst="rect">
+                      <a:avLst/>
+                    </a:prstGeom>
+                    <a:noFill/>
+                    <a:ln w="9525">
+                      <a:noFill/>
+                      <a:headEnd/>
+                      <a:tailEnd/>
+                    </a:ln>
+                  </pic:spPr>
+                </pic:pic>
+              </a:graphicData>
+            </a:graphic>
+          </wp:inline>
+        </w:drawing>
+      </w:r>
+    </w:p>
+    <w:p>
+      <w:pPr>
+        <w:pStyle w:val="ImageCaption"/>
+      </w:pPr>
+      <w:r>
+        <w:t xml:space="preserve">Crear fichero</w:t>
+      </w:r>
+    </w:p>
+    <w:p>
+      <w:pPr>
+        <w:pStyle w:val="BodyText"/>
+      </w:pPr>
+      <w:r>
+        <w:rPr>
+          <w:i/>
+          <w:b/>
+        </w:rPr>
+        <w:t xml:space="preserve">web2py</w:t>
+      </w:r>
+      <w:r>
+        <w:t xml:space="preserve"> </w:t>
+      </w:r>
+      <w:r>
+        <w:t xml:space="preserve">parsea todos los ficheros de la sección</w:t>
+      </w:r>
+      <w:r>
+        <w:t xml:space="preserve"> </w:t>
+      </w:r>
+      <w:r>
+        <w:rPr>
+          <w:i/>
+        </w:rPr>
+        <w:t xml:space="preserve">Models</w:t>
+      </w:r>
+      <w:r>
+        <w:t xml:space="preserve"> </w:t>
+      </w:r>
+      <w:r>
+        <w:t xml:space="preserve">por</w:t>
+      </w:r>
+      <w:r>
+        <w:t xml:space="preserve"> </w:t>
+      </w:r>
+      <w:r>
+        <w:t xml:space="preserve">orden alfabético. Es importante que</w:t>
+      </w:r>
+      <w:r>
+        <w:t xml:space="preserve"> </w:t>
+      </w:r>
+      <w:r>
+        <w:rPr>
+          <w:rStyle w:val="VerbatimChar"/>
+        </w:rPr>
+        <w:t xml:space="preserve">db.py</w:t>
+      </w:r>
+      <w:r>
+        <w:t xml:space="preserve"> </w:t>
+      </w:r>
+      <w:r>
+        <w:t xml:space="preserve">sea siempre el primero.</w:t>
+      </w:r>
+      <w:r>
+        <w:t xml:space="preserve"> </w:t>
+      </w:r>
+      <w:r>
+        <w:rPr>
+          <w:i/>
+          <w:b/>
+        </w:rPr>
+        <w:t xml:space="preserve">web2py</w:t>
+      </w:r>
+      <w:r>
+        <w:t xml:space="preserve"> </w:t>
+      </w:r>
+      <w:r>
+        <w:t xml:space="preserve">se encarga también de añadir la extensión</w:t>
+      </w:r>
+      <w:r>
+        <w:t xml:space="preserve"> </w:t>
+      </w:r>
+      <w:r>
+        <w:rPr>
+          <w:rStyle w:val="VerbatimChar"/>
+        </w:rPr>
+        <w:t xml:space="preserve">.py</w:t>
+      </w:r>
+      <w:r>
+        <w:t xml:space="preserve"> </w:t>
+      </w:r>
+      <w:r>
+        <w:t xml:space="preserve">al nuevo</w:t>
+      </w:r>
+      <w:r>
+        <w:t xml:space="preserve"> </w:t>
+      </w:r>
+      <w:r>
+        <w:t xml:space="preserve">fichero que hemos creado.</w:t>
+      </w:r>
+    </w:p>
+    <w:p>
+      <w:pPr>
+        <w:pStyle w:val="BodyText"/>
+      </w:pPr>
+      <w:r>
+        <w:t xml:space="preserve">El objetivo de nuestra aplicación es mantener un inventario de</w:t>
+      </w:r>
+      <w:r>
+        <w:t xml:space="preserve"> </w:t>
+      </w:r>
+      <w:r>
+        <w:t xml:space="preserve">“</w:t>
+      </w:r>
+      <w:r>
+        <w:t xml:space="preserve">cosas</w:t>
+      </w:r>
+      <w:r>
+        <w:t xml:space="preserve">”</w:t>
+      </w:r>
+      <w:r>
+        <w:t xml:space="preserve">. Parece lógico que nuestra primera tabla valga para almacenar</w:t>
+      </w:r>
+      <w:r>
+        <w:t xml:space="preserve"> </w:t>
+      </w:r>
+      <w:r>
+        <w:t xml:space="preserve">“</w:t>
+      </w:r>
+      <w:r>
+        <w:t xml:space="preserve">cosas</w:t>
+      </w:r>
+      <w:r>
+        <w:t xml:space="preserve">”</w:t>
+      </w:r>
+      <w:r>
+        <w:t xml:space="preserve">. Así que en el fichero</w:t>
+      </w:r>
+      <w:r>
+        <w:t xml:space="preserve"> </w:t>
+      </w:r>
+      <w:r>
+        <w:rPr>
+          <w:rStyle w:val="VerbatimChar"/>
+        </w:rPr>
+        <w:t xml:space="preserve">db_custom.py</w:t>
+      </w:r>
+      <w:r>
+        <w:t xml:space="preserve"> </w:t>
+      </w:r>
+      <w:r>
+        <w:t xml:space="preserve">añadimos las siguientes</w:t>
+      </w:r>
+      <w:r>
+        <w:t xml:space="preserve"> </w:t>
+      </w:r>
+      <w:r>
+        <w:t xml:space="preserve">lineas y salvamos el fichero:</w:t>
+      </w:r>
+    </w:p>
+    <w:p>
+      <w:pPr>
+        <w:pStyle w:val="SourceCode"/>
+      </w:pPr>
+      <w:r>
+        <w:rPr>
+          <w:rStyle w:val="VerbatimChar"/>
+        </w:rPr>
+        <w:t xml:space="preserve">db.define_table('thing',</w:t>
+      </w:r>
+      <w:r>
+        <w:br/>
+      </w:r>
+      <w:r>
+        <w:rPr>
+          <w:rStyle w:val="VerbatimChar"/>
+        </w:rPr>
+        <w:t xml:space="preserve">    Field('id', 'integer'),</w:t>
+      </w:r>
+      <w:r>
+        <w:br/>
+      </w:r>
+      <w:r>
+        <w:rPr>
+          <w:rStyle w:val="VerbatimChar"/>
+        </w:rPr>
+        <w:t xml:space="preserve">    Field('desc', 'string'),</w:t>
+      </w:r>
+      <w:r>
+        <w:br/>
+      </w:r>
+      <w:r>
+        <w:rPr>
+          <w:rStyle w:val="VerbatimChar"/>
+        </w:rPr>
+        <w:t xml:space="preserve">    migrate = True);</w:t>
+      </w:r>
+    </w:p>
+    <w:p>
+      <w:pPr>
+        <w:pStyle w:val="FirstParagraph"/>
+      </w:pPr>
+      <w:r>
+        <w:t xml:space="preserve">Ya hemos salvado nuestro fichero, vamos a echar un ojo a nuestra base</w:t>
+      </w:r>
+      <w:r>
+        <w:t xml:space="preserve"> </w:t>
+      </w:r>
+      <w:r>
+        <w:t xml:space="preserve">de datos con el botón</w:t>
+      </w:r>
+      <w:r>
+        <w:t xml:space="preserve"> </w:t>
+      </w:r>
+      <w:r>
+        <w:rPr>
+          <w:i/>
+        </w:rPr>
+        <w:t xml:space="preserve">Graph Model</w:t>
+      </w:r>
+      <w:r>
+        <w:t xml:space="preserve">.</w:t>
+      </w:r>
+    </w:p>
+    <w:p>
+      <w:pPr>
+        <w:pStyle w:val="CaptionedFigure"/>
+      </w:pPr>
+      <w:r>
+        <w:drawing>
+          <wp:inline>
+            <wp:extent cx="5334000" cy="762000"/>
+            <wp:effectExtent b="0" l="0" r="0" t="0"/>
+            <wp:docPr descr="Error interno" title="" id="1" name="Picture"/>
+            <a:graphic>
+              <a:graphicData uri="http://schemas.openxmlformats.org/drawingml/2006/picture">
+                <pic:pic>
+                  <pic:nvPicPr>
+                    <pic:cNvPr descr="src/img/internal_error.jpg" id="0" name="Picture"/>
+                    <pic:cNvPicPr>
+                      <a:picLocks noChangeArrowheads="1" noChangeAspect="1"/>
+                    </pic:cNvPicPr>
+                  </pic:nvPicPr>
+                  <pic:blipFill>
+                    <a:blip r:embed="rId46"/>
+                    <a:stretch>
+                      <a:fillRect/>
+                    </a:stretch>
+                  </pic:blipFill>
+                  <pic:spPr bwMode="auto">
+                    <a:xfrm>
+                      <a:off x="0" y="0"/>
+                      <a:ext cx="5334000" cy="762000"/>
+                    </a:xfrm>
+                    <a:prstGeom prst="rect">
+                      <a:avLst/>
+                    </a:prstGeom>
+                    <a:noFill/>
+                    <a:ln w="9525">
+                      <a:noFill/>
+                      <a:headEnd/>
+                      <a:tailEnd/>
+                    </a:ln>
+                  </pic:spPr>
+                </pic:pic>
+              </a:graphicData>
+            </a:graphic>
+          </wp:inline>
+        </w:drawing>
+      </w:r>
+    </w:p>
+    <w:p>
+      <w:pPr>
+        <w:pStyle w:val="ImageCaption"/>
+      </w:pPr>
+      <w:r>
+        <w:t xml:space="preserve">Error interno</w:t>
+      </w:r>
+    </w:p>
+    <w:p>
+      <w:pPr>
+        <w:pStyle w:val="BodyText"/>
+      </w:pPr>
+      <w:r>
+        <w:t xml:space="preserve">¡Tenemos un horror! ¿Qué ha pasado?. Si pinchamos en el link del</w:t>
+      </w:r>
+      <w:r>
+        <w:t xml:space="preserve"> </w:t>
+      </w:r>
+      <w:r>
+        <w:rPr>
+          <w:i/>
+        </w:rPr>
+        <w:t xml:space="preserve">Ticket</w:t>
+      </w:r>
+      <w:r>
+        <w:t xml:space="preserve"> </w:t>
+      </w:r>
+      <w:r>
+        <w:t xml:space="preserve">se abrirá una nueva pestaña en nuestro navegador:</w:t>
+      </w:r>
+    </w:p>
+    <w:p>
+      <w:pPr>
+        <w:pStyle w:val="CaptionedFigure"/>
+      </w:pPr>
+      <w:r>
+        <w:drawing>
+          <wp:inline>
+            <wp:extent cx="5334000" cy="3570832"/>
+            <wp:effectExtent b="0" l="0" r="0" t="0"/>
+            <wp:docPr descr="Error palabra reservada SQL" title="" id="1" name="Picture"/>
+            <a:graphic>
+              <a:graphicData uri="http://schemas.openxmlformats.org/drawingml/2006/picture">
+                <pic:pic>
+                  <pic:nvPicPr>
+                    <pic:cNvPr descr="src/img/error_reserved_sql.jpg" id="0" name="Picture"/>
+                    <pic:cNvPicPr>
+                      <a:picLocks noChangeArrowheads="1" noChangeAspect="1"/>
+                    </pic:cNvPicPr>
+                  </pic:nvPicPr>
+                  <pic:blipFill>
+                    <a:blip r:embed="rId47"/>
+                    <a:stretch>
+                      <a:fillRect/>
+                    </a:stretch>
+                  </pic:blipFill>
+                  <pic:spPr bwMode="auto">
+                    <a:xfrm>
+                      <a:off x="0" y="0"/>
+                      <a:ext cx="5334000" cy="3570832"/>
+                    </a:xfrm>
+                    <a:prstGeom prst="rect">
+                      <a:avLst/>
+                    </a:prstGeom>
+                    <a:noFill/>
+                    <a:ln w="9525">
+                      <a:noFill/>
+                      <a:headEnd/>
+                      <a:tailEnd/>
+                    </a:ln>
+                  </pic:spPr>
+                </pic:pic>
+              </a:graphicData>
+            </a:graphic>
+          </wp:inline>
+        </w:drawing>
+      </w:r>
+    </w:p>
+    <w:p>
+      <w:pPr>
+        <w:pStyle w:val="ImageCaption"/>
+      </w:pPr>
+      <w:r>
+        <w:t xml:space="preserve">Error palabra reservada SQL</w:t>
+      </w:r>
+    </w:p>
+    <w:p>
+      <w:pPr>
+        <w:pStyle w:val="BodyText"/>
+      </w:pPr>
+      <w:r>
+        <w:t xml:space="preserve">En el ticket tenemos mucha información acerca del error,</w:t>
+      </w:r>
+      <w:r>
+        <w:t xml:space="preserve"> </w:t>
+      </w:r>
+      <w:r>
+        <w:t xml:space="preserve">afortunadamente en este caso es facilito. El nombre del campo</w:t>
+      </w:r>
+      <w:r>
+        <w:t xml:space="preserve"> </w:t>
+      </w:r>
+      <w:r>
+        <w:rPr>
+          <w:rStyle w:val="VerbatimChar"/>
+        </w:rPr>
+        <w:t xml:space="preserve">desc</w:t>
+      </w:r>
+      <w:r>
+        <w:t xml:space="preserve"> </w:t>
+      </w:r>
+      <w:r>
+        <w:t xml:space="preserve">que hemos añadido a nuestra tabla</w:t>
+      </w:r>
+      <w:r>
+        <w:t xml:space="preserve"> </w:t>
+      </w:r>
+      <w:r>
+        <w:rPr>
+          <w:rStyle w:val="VerbatimChar"/>
+        </w:rPr>
+        <w:t xml:space="preserve">thing</w:t>
+      </w:r>
+      <w:r>
+        <w:t xml:space="preserve"> </w:t>
+      </w:r>
+      <w:r>
+        <w:t xml:space="preserve">es una palabra reservada en</w:t>
+      </w:r>
+      <w:r>
+        <w:t xml:space="preserve"> </w:t>
+      </w:r>
+      <w:r>
+        <w:rPr>
+          <w:b/>
+        </w:rPr>
+        <w:t xml:space="preserve">todas</w:t>
+      </w:r>
+      <w:r>
+        <w:t xml:space="preserve"> </w:t>
+      </w:r>
+      <w:r>
+        <w:t xml:space="preserve">las variedades de</w:t>
+      </w:r>
+      <w:r>
+        <w:t xml:space="preserve"> </w:t>
+      </w:r>
+      <w:r>
+        <w:rPr>
+          <w:i/>
+        </w:rPr>
+        <w:t xml:space="preserve">SQL</w:t>
+      </w:r>
+      <w:r>
+        <w:t xml:space="preserve"> </w:t>
+      </w:r>
+      <w:r>
+        <w:t xml:space="preserve">(es el comando para ver la</w:t>
+      </w:r>
+      <w:r>
+        <w:t xml:space="preserve"> </w:t>
+      </w:r>
+      <w:r>
+        <w:t xml:space="preserve">definición de una tabla:</w:t>
+      </w:r>
+      <w:r>
+        <w:t xml:space="preserve"> </w:t>
+      </w:r>
+      <w:r>
+        <w:rPr>
+          <w:i/>
+        </w:rPr>
+        <w:t xml:space="preserve">desc tablename</w:t>
+      </w:r>
+      <w:r>
+        <w:t xml:space="preserve">)</w:t>
+      </w:r>
+    </w:p>
+    <w:p>
+      <w:pPr>
+        <w:pStyle w:val="BodyText"/>
+      </w:pPr>
+      <w:r>
+        <w:t xml:space="preserve">Editamos de nuevo nuestro fichero</w:t>
+      </w:r>
+      <w:r>
+        <w:t xml:space="preserve"> </w:t>
+      </w:r>
+      <w:r>
+        <w:rPr>
+          <w:rStyle w:val="VerbatimChar"/>
+        </w:rPr>
+        <w:t xml:space="preserve">db_custom.py</w:t>
+      </w:r>
+      <w:r>
+        <w:t xml:space="preserve"> </w:t>
+      </w:r>
+      <w:r>
+        <w:t xml:space="preserve">y corregimos el</w:t>
+      </w:r>
+      <w:r>
+        <w:t xml:space="preserve"> </w:t>
+      </w:r>
+      <w:r>
+        <w:t xml:space="preserve">contenido:</w:t>
+      </w:r>
+    </w:p>
+    <w:p>
+      <w:pPr>
+        <w:pStyle w:val="SourceCode"/>
+      </w:pPr>
+      <w:r>
+        <w:rPr>
+          <w:rStyle w:val="VerbatimChar"/>
+        </w:rPr>
+        <w:t xml:space="preserve">db.define_table('thing',</w:t>
+      </w:r>
+      <w:r>
+        <w:br/>
+      </w:r>
+      <w:r>
+        <w:rPr>
+          <w:rStyle w:val="VerbatimChar"/>
+        </w:rPr>
+        <w:t xml:space="preserve">    Field('id', 'integer'),</w:t>
+      </w:r>
+      <w:r>
+        <w:br/>
+      </w:r>
+      <w:r>
+        <w:rPr>
+          <w:rStyle w:val="VerbatimChar"/>
+        </w:rPr>
+        <w:t xml:space="preserve">    Field('description', 'string'),</w:t>
+      </w:r>
+      <w:r>
+        <w:br/>
+      </w:r>
+      <w:r>
+        <w:rPr>
+          <w:rStyle w:val="VerbatimChar"/>
+        </w:rPr>
+        <w:t xml:space="preserve">    migrate = True);</w:t>
+      </w:r>
+    </w:p>
+    <w:p>
+      <w:pPr>
+        <w:pStyle w:val="FirstParagraph"/>
+      </w:pPr>
+      <w:r>
+        <w:t xml:space="preserve">¡Ahora si! Si pulsamos en el botón de</w:t>
+      </w:r>
+      <w:r>
+        <w:t xml:space="preserve"> </w:t>
+      </w:r>
+      <w:r>
+        <w:rPr>
+          <w:i/>
+        </w:rPr>
+        <w:t xml:space="preserve">Graph Model</w:t>
+      </w:r>
+      <w:r>
+        <w:t xml:space="preserve"> </w:t>
+      </w:r>
+      <w:r>
+        <w:t xml:space="preserve">(después de salvar</w:t>
+      </w:r>
+      <w:r>
+        <w:t xml:space="preserve"> </w:t>
+      </w:r>
+      <w:r>
+        <w:t xml:space="preserve">el nuevo contenido) veremos que</w:t>
+      </w:r>
+      <w:r>
+        <w:t xml:space="preserve"> </w:t>
+      </w:r>
+      <w:r>
+        <w:rPr>
+          <w:i/>
+          <w:b/>
+        </w:rPr>
+        <w:t xml:space="preserve">web2py</w:t>
+      </w:r>
+      <w:r>
+        <w:t xml:space="preserve"> </w:t>
+      </w:r>
+      <w:r>
+        <w:t xml:space="preserve">ha creado la nueva tabla</w:t>
+      </w:r>
+      <w:r>
+        <w:t xml:space="preserve"> </w:t>
+      </w:r>
+      <w:r>
+        <w:t xml:space="preserve">en la base de datos. Incluso podríamos empezar a añadir filas (cosas)</w:t>
+      </w:r>
+      <w:r>
+        <w:t xml:space="preserve"> </w:t>
+      </w:r>
+      <w:r>
+        <w:t xml:space="preserve">a nuestra tabla desde el</w:t>
+      </w:r>
+      <w:r>
+        <w:t xml:space="preserve"> </w:t>
+      </w:r>
+      <w:r>
+        <w:rPr>
+          <w:i/>
+        </w:rPr>
+        <w:t xml:space="preserve">database administration</w:t>
+      </w:r>
+    </w:p>
+    <w:p>
+      <w:pPr>
+        <w:pStyle w:val="BodyText"/>
+      </w:pPr>
+      <w:r>
+        <w:t xml:space="preserve">El campo</w:t>
+      </w:r>
+      <w:r>
+        <w:t xml:space="preserve"> </w:t>
+      </w:r>
+      <w:r>
+        <w:rPr>
+          <w:rStyle w:val="VerbatimChar"/>
+        </w:rPr>
+        <w:t xml:space="preserve">id</w:t>
+      </w:r>
+      <w:r>
+        <w:t xml:space="preserve"> </w:t>
+      </w:r>
+      <w:r>
+        <w:t xml:space="preserve">es</w:t>
+      </w:r>
+      <w:r>
+        <w:t xml:space="preserve"> </w:t>
+      </w:r>
+      <w:r>
+        <w:rPr>
+          <w:i/>
+        </w:rPr>
+        <w:t xml:space="preserve">casi</w:t>
+      </w:r>
+      <w:r>
+        <w:t xml:space="preserve"> </w:t>
+      </w:r>
+      <w:r>
+        <w:t xml:space="preserve">obligatorio en todas las tablas que definamos</w:t>
+      </w:r>
+      <w:r>
+        <w:t xml:space="preserve"> </w:t>
+      </w:r>
+      <w:r>
+        <w:t xml:space="preserve">en</w:t>
+      </w:r>
+      <w:r>
+        <w:t xml:space="preserve"> </w:t>
+      </w:r>
+      <w:r>
+        <w:rPr>
+          <w:i/>
+          <w:b/>
+        </w:rPr>
+        <w:t xml:space="preserve">web2py</w:t>
+      </w:r>
+      <w:r>
+        <w:t xml:space="preserve">, siempre será un valor único para cada fila en una</w:t>
+      </w:r>
+      <w:r>
+        <w:t xml:space="preserve"> </w:t>
+      </w:r>
+      <w:r>
+        <w:t xml:space="preserve">tabla y se usará internamente como clave primaria. Podemos usar otros</w:t>
+      </w:r>
+      <w:r>
+        <w:t xml:space="preserve"> </w:t>
+      </w:r>
+      <w:r>
+        <w:t xml:space="preserve">campos como clave primaria pero de momento mantendremos las cosas</w:t>
+      </w:r>
+      <w:r>
+        <w:t xml:space="preserve"> </w:t>
+      </w:r>
+      <w:r>
+        <w:t xml:space="preserve">símples.</w:t>
+      </w:r>
+    </w:p>
+    <w:p>
+      <w:pPr>
+        <w:pStyle w:val="BodyText"/>
+      </w:pPr>
+      <w:r>
+        <w:t xml:space="preserve">Nuestro modelo de</w:t>
+      </w:r>
+      <w:r>
+        <w:t xml:space="preserve"> </w:t>
+      </w:r>
+      <w:r>
+        <w:t xml:space="preserve">“</w:t>
+      </w:r>
+      <w:r>
+        <w:t xml:space="preserve">cosa</w:t>
+      </w:r>
+      <w:r>
+        <w:t xml:space="preserve">”</w:t>
+      </w:r>
+      <w:r>
+        <w:t xml:space="preserve"> </w:t>
+      </w:r>
+      <w:r>
+        <w:t xml:space="preserve">es demasiado simple, podemos añadirle nuevos</w:t>
+      </w:r>
+      <w:r>
+        <w:t xml:space="preserve"> </w:t>
+      </w:r>
+      <w:r>
+        <w:t xml:space="preserve">atributos de</w:t>
+      </w:r>
+      <w:r>
+        <w:t xml:space="preserve"> </w:t>
+      </w:r>
+      <w:hyperlink r:id="rId48">
+        <w:r>
+          <w:rPr>
+            <w:rStyle w:val="Hyperlink"/>
+          </w:rPr>
+          <w:t xml:space="preserve">distintos</w:t>
+        </w:r>
+        <w:r>
+          <w:rPr>
+            <w:rStyle w:val="Hyperlink"/>
+          </w:rPr>
+          <w:t xml:space="preserve"> </w:t>
+        </w:r>
+        <w:r>
+          <w:rPr>
+            <w:rStyle w:val="Hyperlink"/>
+          </w:rPr>
+          <w:t xml:space="preserve">tipos</w:t>
+        </w:r>
+      </w:hyperlink>
+      <w:r>
+        <w:t xml:space="preserve">.</w:t>
+      </w:r>
+    </w:p>
+    <w:p>
+      <w:pPr>
+        <w:pStyle w:val="SourceCode"/>
+      </w:pPr>
+      <w:r>
+        <w:rPr>
+          <w:rStyle w:val="VerbatimChar"/>
+        </w:rPr>
+        <w:t xml:space="preserve">db.define_table('thing',</w:t>
+      </w:r>
+      <w:r>
+        <w:br/>
+      </w:r>
+      <w:r>
+        <w:rPr>
+          <w:rStyle w:val="VerbatimChar"/>
+        </w:rPr>
+        <w:t xml:space="preserve">    Field('id', 'integer'),</w:t>
+      </w:r>
+      <w:r>
+        <w:br/>
+      </w:r>
+      <w:r>
+        <w:rPr>
+          <w:rStyle w:val="VerbatimChar"/>
+        </w:rPr>
+        <w:t xml:space="preserve">    Field('description', 'string'),</w:t>
+      </w:r>
+      <w:r>
+        <w:br/>
+      </w:r>
+      <w:r>
+        <w:rPr>
+          <w:rStyle w:val="VerbatimChar"/>
+        </w:rPr>
+        <w:t xml:space="preserve">    Field('created_on, 'datetime'),</w:t>
+      </w:r>
+      <w:r>
+        <w:br/>
+      </w:r>
+      <w:r>
+        <w:rPr>
+          <w:rStyle w:val="VerbatimChar"/>
+        </w:rPr>
+        <w:t xml:space="preserve">    Field('created_by, 'reference auth_user', default = auth.user_id),</w:t>
+      </w:r>
+      <w:r>
+        <w:br/>
+      </w:r>
+      <w:r>
+        <w:rPr>
+          <w:rStyle w:val="VerbatimChar"/>
+        </w:rPr>
+        <w:t xml:space="preserve">    Field('updated_on, 'datetime'),</w:t>
+      </w:r>
+      <w:r>
+        <w:br/>
+      </w:r>
+      <w:r>
+        <w:rPr>
+          <w:rStyle w:val="VerbatimChar"/>
+        </w:rPr>
+        <w:t xml:space="preserve">    migrate = True);</w:t>
+      </w:r>
+    </w:p>
+    <w:p>
+      <w:pPr>
         <w:pStyle w:val="Heading1"/>
       </w:pPr>
-      <w:bookmarkStart w:id="40" w:name="secciones-en-el-futuro"/>
+      <w:bookmarkStart w:id="49" w:name="secciones-en-el-futuro"/>
       <w:r>
         <w:t xml:space="preserve">Secciones en el futuro</w:t>
       </w:r>
-      <w:bookmarkEnd w:id="40"/>
+      <w:bookmarkEnd w:id="49"/>
     </w:p>
     <w:p>
       <w:pPr>
         <w:pStyle w:val="Heading2"/>
       </w:pPr>
-      <w:bookmarkStart w:id="41" w:name="web2py-y-git"/>
+      <w:bookmarkStart w:id="50" w:name="web2py-y-git"/>
       <w:r>
         <w:t xml:space="preserve">web2py y git</w:t>
       </w:r>
-      <w:bookmarkEnd w:id="41"/>
+      <w:bookmarkEnd w:id="50"/>
     </w:p>
     <w:p>
       <w:pPr>
         <w:pStyle w:val="Heading2"/>
       </w:pPr>
-      <w:bookmarkStart w:id="42" w:name="instalación-con-nginx"/>
+      <w:bookmarkStart w:id="51" w:name="instalación-con-nginx"/>
       <w:r>
         <w:t xml:space="preserve">Instalación con nginx</w:t>
       </w:r>
-      <w:bookmarkEnd w:id="42"/>
+      <w:bookmarkEnd w:id="51"/>
     </w:p>
     <w:p>
       <w:pPr>
         <w:pStyle w:val="Heading2"/>
       </w:pPr>
-      <w:bookmarkStart w:id="43" w:name="certificados-lets-encrypt"/>
+      <w:bookmarkStart w:id="52" w:name="certificados-lets-encrypt"/>
       <w:r>
         <w:t xml:space="preserve">Certificados let’s encrypt</w:t>
       </w:r>
-      <w:bookmarkEnd w:id="43"/>
+      <w:bookmarkEnd w:id="52"/>
     </w:p>
     <w:sectPr/>
   </w:body>
@@ -2538,7 +3920,7 @@
       </w:r>
     </w:p>
   </w:footnote>
-  <w:footnote w:id="31">
+  <w:footnote w:id="33">
     <w:p>
       <w:pPr>
         <w:pStyle w:val="FootnoteText"/>
@@ -2553,13 +3935,13 @@
         <w:t xml:space="preserve"> </w:t>
       </w:r>
       <w:r>
-        <w:t xml:space="preserve">Los siguientes comandos asumen que tienes</w:t>
-      </w:r>
-      <w:r>
-        <w:t xml:space="preserve"> </w:t>
-      </w:r>
-      <w:r>
-        <w:t xml:space="preserve">instalado</w:t>
+        <w:t xml:space="preserve">Los siguientes</w:t>
+      </w:r>
+      <w:r>
+        <w:t xml:space="preserve"> </w:t>
+      </w:r>
+      <w:r>
+        <w:t xml:space="preserve">comandos asumen que tienes instalado</w:t>
       </w:r>
       <w:r>
         <w:t xml:space="preserve"> </w:t>
@@ -2574,19 +3956,56 @@
         <w:t xml:space="preserve"> </w:t>
       </w:r>
       <w:r>
-        <w:t xml:space="preserve">como recomendamos en la guía de</w:t>
-      </w:r>
-      <w:r>
-        <w:t xml:space="preserve"> </w:t>
-      </w:r>
-      <w:r>
-        <w:t xml:space="preserve">postinstalación de Linux Mint, si no lo tienes tendrás que crear un</w:t>
-      </w:r>
-      <w:r>
-        <w:t xml:space="preserve"> </w:t>
-      </w:r>
-      <w:r>
-        <w:t xml:space="preserve">virtualenv con los comandos tradicionales</w:t>
+        <w:t xml:space="preserve">como</w:t>
+      </w:r>
+      <w:r>
+        <w:t xml:space="preserve"> </w:t>
+      </w:r>
+      <w:r>
+        <w:t xml:space="preserve">recomendamos en la guía de postinstalación de Linux Mint, si no lo</w:t>
+      </w:r>
+      <w:r>
+        <w:t xml:space="preserve"> </w:t>
+      </w:r>
+      <w:r>
+        <w:t xml:space="preserve">tienes te recomendamos crear un virtualenv con los comandos</w:t>
+      </w:r>
+      <w:r>
+        <w:t xml:space="preserve"> </w:t>
+      </w:r>
+      <w:r>
+        <w:t xml:space="preserve">tradicionales</w:t>
+      </w:r>
+    </w:p>
+  </w:footnote>
+  <w:footnote w:id="41">
+    <w:p>
+      <w:pPr>
+        <w:pStyle w:val="FootnoteText"/>
+      </w:pPr>
+      <w:r>
+        <w:rPr>
+          <w:rStyle w:val="FootnoteReference"/>
+        </w:rPr>
+        <w:footnoteRef/>
+      </w:r>
+      <w:r>
+        <w:t xml:space="preserve"> </w:t>
+      </w:r>
+      <w:r>
+        <w:t xml:space="preserve">Es aconsejable crear una cuenta de gmail, o</w:t>
+      </w:r>
+      <w:r>
+        <w:t xml:space="preserve"> </w:t>
+      </w:r>
+      <w:r>
+        <w:t xml:space="preserve">cualquier otro servicio siminar, para pruebas, no se te ocurra usar la</w:t>
+      </w:r>
+      <w:r>
+        <w:t xml:space="preserve"> </w:t>
+      </w:r>
+      <w:r>
+        <w:t xml:space="preserve">tuya</w:t>
       </w:r>
     </w:p>
   </w:footnote>

</xml_diff>

<commit_message>
Adds more info in models design
</commit_message>
<xml_diff>
--- a/out/web2py_guia.docx
+++ b/out/web2py_guia.docx
@@ -302,7 +302,7 @@
         <w:t xml:space="preserve"> </w:t>
       </w:r>
       <w:r>
-        <w:t xml:space="preserve">está basado (no estrictamente) en el modelo</w:t>
+        <w:t xml:space="preserve">está basado en el modelo</w:t>
       </w:r>
       <w:r>
         <w:t xml:space="preserve"> </w:t>
@@ -578,19 +578,13 @@
         <w:t xml:space="preserve"> </w:t>
       </w:r>
       <w:r>
-        <w:t xml:space="preserve">aunque dependiendo de la carga de trabajo y de como administres tus</w:t>
-      </w:r>
-      <w:r>
-        <w:t xml:space="preserve"> </w:t>
-      </w:r>
-      <w:r>
-        <w:t xml:space="preserve">sistemas no tiene por que ser imprescindible y lo puedes poner en</w:t>
-      </w:r>
-      <w:r>
-        <w:t xml:space="preserve"> </w:t>
-      </w:r>
-      <w:r>
-        <w:t xml:space="preserve">producción en modo</w:t>
+        <w:t xml:space="preserve">pero dependiendo de la carga de trabajo y de como administres tus</w:t>
+      </w:r>
+      <w:r>
+        <w:t xml:space="preserve"> </w:t>
+      </w:r>
+      <w:r>
+        <w:t xml:space="preserve">sistemas puede ser mejor opción usarlo</w:t>
       </w:r>
       <w:r>
         <w:t xml:space="preserve"> </w:t>
@@ -602,7 +596,16 @@
         <w:t xml:space="preserve">standalone</w:t>
       </w:r>
       <w:r>
-        <w:t xml:space="preserve">.</w:t>
+        <w:t xml:space="preserve"> </w:t>
+      </w:r>
+      <w:r>
+        <w:t xml:space="preserve">también en</w:t>
+      </w:r>
+      <w:r>
+        <w:t xml:space="preserve"> </w:t>
+      </w:r>
+      <w:r>
+        <w:t xml:space="preserve">producción.</w:t>
       </w:r>
     </w:p>
     <w:p>
@@ -1055,7 +1058,37 @@
         <w:t xml:space="preserve"> </w:t>
       </w:r>
       <w:r>
-        <w:t xml:space="preserve">de base de datos. Podemos usar MySQL o MariaDB por ejemplo. Pero</w:t>
+        <w:t xml:space="preserve">de base de datos. Podemos usar</w:t>
+      </w:r>
+      <w:r>
+        <w:t xml:space="preserve"> </w:t>
+      </w:r>
+      <w:r>
+        <w:rPr>
+          <w:i/>
+        </w:rPr>
+        <w:t xml:space="preserve">MySQL</w:t>
+      </w:r>
+      <w:r>
+        <w:t xml:space="preserve"> </w:t>
+      </w:r>
+      <w:r>
+        <w:t xml:space="preserve">o</w:t>
+      </w:r>
+      <w:r>
+        <w:t xml:space="preserve"> </w:t>
+      </w:r>
+      <w:r>
+        <w:rPr>
+          <w:i/>
+        </w:rPr>
+        <w:t xml:space="preserve">MariaDB</w:t>
+      </w:r>
+      <w:r>
+        <w:t xml:space="preserve"> </w:t>
+      </w:r>
+      <w:r>
+        <w:t xml:space="preserve">por ejemplo. Pero</w:t>
       </w:r>
       <w:r>
         <w:t xml:space="preserve"> </w:t>
@@ -1219,12 +1252,57 @@
         </w:numPr>
       </w:pPr>
       <w:r>
-        <w:t xml:space="preserve">Y ya podemos acceder nuestro server en la dirección</w:t>
+        <w:t xml:space="preserve">Y ya podemos acceder nuestro server</w:t>
+      </w:r>
+      <w:r>
+        <w:t xml:space="preserve"> </w:t>
+      </w:r>
+      <w:r>
+        <w:rPr>
+          <w:i/>
+          <w:b/>
+        </w:rPr>
+        <w:t xml:space="preserve">web2py</w:t>
+      </w:r>
+      <w:r>
+        <w:t xml:space="preserve">, con nuestro</w:t>
       </w:r>
       <w:r>
         <w:t xml:space="preserve"> </w:t>
       </w:r>
       <w:hyperlink r:id="rId35">
+        <w:r>
+          <w:rPr>
+            <w:rStyle w:val="Hyperlink"/>
+          </w:rPr>
+          <w:t xml:space="preserve">navegador</w:t>
+        </w:r>
+        <w:r>
+          <w:rPr>
+            <w:rStyle w:val="Hyperlink"/>
+          </w:rPr>
+          <w:t xml:space="preserve"> </w:t>
+        </w:r>
+        <w:r>
+          <w:rPr>
+            <w:rStyle w:val="Hyperlink"/>
+          </w:rPr>
+          <w:t xml:space="preserve">favorito</w:t>
+        </w:r>
+      </w:hyperlink>
+      <w:r>
+        <w:t xml:space="preserve">,</w:t>
+      </w:r>
+      <w:r>
+        <w:t xml:space="preserve"> </w:t>
+      </w:r>
+      <w:r>
+        <w:t xml:space="preserve">visitando la dirección</w:t>
+      </w:r>
+      <w:r>
+        <w:t xml:space="preserve"> </w:t>
+      </w:r>
+      <w:hyperlink r:id="rId36">
         <w:r>
           <w:rPr>
             <w:rStyle w:val="Hyperlink"/>
@@ -1264,11 +1342,11 @@
       <w:pPr>
         <w:pStyle w:val="Heading3"/>
       </w:pPr>
-      <w:bookmarkStart w:id="36" w:name="los-detalles-tenebrosos"/>
+      <w:bookmarkStart w:id="37" w:name="los-detalles-tenebrosos"/>
       <w:r>
         <w:t xml:space="preserve">Los detalles tenebrosos</w:t>
       </w:r>
-      <w:bookmarkEnd w:id="36"/>
+      <w:bookmarkEnd w:id="37"/>
     </w:p>
     <w:p>
       <w:pPr>
@@ -1882,7 +1960,7 @@
       <w:pPr>
         <w:pStyle w:val="FirstParagraph"/>
       </w:pPr>
-      <w:hyperlink r:id="rId37">
+      <w:hyperlink r:id="rId38">
         <w:r>
           <w:rPr>
             <w:rStyle w:val="Hyperlink"/>
@@ -1932,7 +2010,7 @@
       <w:r>
         <w:t xml:space="preserve"> </w:t>
       </w:r>
-      <w:hyperlink r:id="rId38">
+      <w:hyperlink r:id="rId39">
         <w:r>
           <w:rPr>
             <w:rStyle w:val="Hyperlink"/>
@@ -2040,11 +2118,11 @@
       <w:pPr>
         <w:pStyle w:val="Heading2"/>
       </w:pPr>
-      <w:bookmarkStart w:id="39" w:name="nuestra-primera-aplicación"/>
+      <w:bookmarkStart w:id="40" w:name="nuestra-primera-aplicación"/>
       <w:r>
         <w:t xml:space="preserve">Nuestra primera aplicación</w:t>
       </w:r>
-      <w:bookmarkEnd w:id="39"/>
+      <w:bookmarkEnd w:id="40"/>
     </w:p>
     <w:p>
       <w:pPr>
@@ -2104,7 +2182,96 @@
         <w:t xml:space="preserve"> </w:t>
       </w:r>
       <w:r>
-        <w:t xml:space="preserve">tutoriales que hay en la red para aprender.</w:t>
+        <w:t xml:space="preserve">tutoriales que hay en la red para aprender. El</w:t>
+      </w:r>
+      <w:r>
+        <w:t xml:space="preserve"> </w:t>
+      </w:r>
+      <w:hyperlink r:id="rId41">
+        <w:r>
+          <w:rPr>
+            <w:rStyle w:val="Hyperlink"/>
+          </w:rPr>
+          <w:t xml:space="preserve">capítulo</w:t>
+        </w:r>
+        <w:r>
+          <w:rPr>
+            <w:rStyle w:val="Hyperlink"/>
+          </w:rPr>
+          <w:t xml:space="preserve"> </w:t>
+        </w:r>
+        <w:r>
+          <w:rPr>
+            <w:rStyle w:val="Hyperlink"/>
+          </w:rPr>
+          <w:t xml:space="preserve">3</w:t>
+        </w:r>
+      </w:hyperlink>
+      <w:r>
+        <w:t xml:space="preserve"> </w:t>
+      </w:r>
+      <w:r>
+        <w:t xml:space="preserve">del libro</w:t>
+      </w:r>
+      <w:r>
+        <w:t xml:space="preserve"> </w:t>
+      </w:r>
+      <w:r>
+        <w:t xml:space="preserve">de</w:t>
+      </w:r>
+      <w:r>
+        <w:t xml:space="preserve"> </w:t>
+      </w:r>
+      <w:r>
+        <w:rPr>
+          <w:i/>
+          <w:b/>
+        </w:rPr>
+        <w:t xml:space="preserve">web2py</w:t>
+      </w:r>
+      <w:r>
+        <w:t xml:space="preserve"> </w:t>
+      </w:r>
+      <w:r>
+        <w:t xml:space="preserve">es muy recomendable, y está disponible</w:t>
+      </w:r>
+      <w:r>
+        <w:t xml:space="preserve"> </w:t>
+      </w:r>
+      <w:hyperlink r:id="rId42">
+        <w:r>
+          <w:rPr>
+            <w:rStyle w:val="Hyperlink"/>
+          </w:rPr>
+          <w:t xml:space="preserve">en</w:t>
+        </w:r>
+        <w:r>
+          <w:rPr>
+            <w:rStyle w:val="Hyperlink"/>
+          </w:rPr>
+          <w:t xml:space="preserve"> </w:t>
+        </w:r>
+        <w:r>
+          <w:rPr>
+            <w:rStyle w:val="Hyperlink"/>
+          </w:rPr>
+          <w:t xml:space="preserve">castellano</w:t>
+        </w:r>
+      </w:hyperlink>
+      <w:r>
+        <w:t xml:space="preserve">,</w:t>
+      </w:r>
+      <w:r>
+        <w:t xml:space="preserve"> </w:t>
+      </w:r>
+      <w:r>
+        <w:t xml:space="preserve">puedes ventilarte los ejemplos que trae explicados en una tarde y son</w:t>
+      </w:r>
+      <w:r>
+        <w:t xml:space="preserve"> </w:t>
+      </w:r>
+      <w:r>
+        <w:t xml:space="preserve">muy ilustrativos.</w:t>
       </w:r>
     </w:p>
     <w:p>
@@ -2124,13 +2291,13 @@
         <w:t xml:space="preserve"> </w:t>
       </w:r>
       <w:r>
-        <w:t xml:space="preserve">Asociación BricoLabs, empezando por una funcionalidad sencilla y</w:t>
-      </w:r>
-      <w:r>
-        <w:t xml:space="preserve"> </w:t>
-      </w:r>
-      <w:r>
-        <w:t xml:space="preserve">añadiendo cosas según se nos ocurran.</w:t>
+        <w:t xml:space="preserve">Asociación BricoLabs, pero lo haremos de manera que también nos valga</w:t>
+      </w:r>
+      <w:r>
+        <w:t xml:space="preserve"> </w:t>
+      </w:r>
+      <w:r>
+        <w:t xml:space="preserve">para uso particular y tener controladas todas nuestras cacharradas.</w:t>
       </w:r>
     </w:p>
     <w:p>
@@ -2138,6 +2305,61 @@
         <w:pStyle w:val="BodyText"/>
       </w:pPr>
       <w:r>
+        <w:t xml:space="preserve">Este no es un tutorial de diseño profesional de aplicaciones, solo</w:t>
+      </w:r>
+      <w:r>
+        <w:t xml:space="preserve"> </w:t>
+      </w:r>
+      <w:r>
+        <w:t xml:space="preserve">pretendemos demostrar lo fácil que es iniciarse con</w:t>
+      </w:r>
+      <w:r>
+        <w:t xml:space="preserve"> </w:t>
+      </w:r>
+      <w:r>
+        <w:rPr>
+          <w:i/>
+          <w:b/>
+        </w:rPr>
+        <w:t xml:space="preserve">web2py</w:t>
+      </w:r>
+      <w:r>
+        <w:t xml:space="preserve">.</w:t>
+      </w:r>
+    </w:p>
+    <w:p>
+      <w:pPr>
+        <w:pStyle w:val="BodyText"/>
+      </w:pPr>
+      <w:r>
+        <w:t xml:space="preserve">De hecho, no seguiremos un orden lógico en el diseño de la aplicación,</w:t>
+      </w:r>
+      <w:r>
+        <w:t xml:space="preserve"> </w:t>
+      </w:r>
+      <w:r>
+        <w:t xml:space="preserve">si no que intentaremos seguir un orden que facilite conocer el</w:t>
+      </w:r>
+      <w:r>
+        <w:t xml:space="preserve"> </w:t>
+      </w:r>
+      <w:r>
+        <w:t xml:space="preserve">framework.</w:t>
+      </w:r>
+    </w:p>
+    <w:p>
+      <w:pPr>
+        <w:pStyle w:val="BodyText"/>
+      </w:pPr>
+      <w:r>
+        <w:t xml:space="preserve">Sin más rollo, vamos a comenzar con nuestra aplicación:</w:t>
+      </w:r>
+    </w:p>
+    <w:p>
+      <w:pPr>
+        <w:pStyle w:val="BodyText"/>
+      </w:pPr>
+      <w:r>
         <w:t xml:space="preserve">Crea una aplicación desde el interfaz de administración, en nuestro</w:t>
       </w:r>
       <w:r>
@@ -2181,21 +2403,33 @@
         <w:t xml:space="preserve"> </w:t>
       </w:r>
       <w:r>
-        <w:t xml:space="preserve">nace con algunas aplicaciones de ejemplo creadas,</w:t>
-      </w:r>
-      <w:r>
-        <w:t xml:space="preserve"> </w:t>
-      </w:r>
-      <w:r>
-        <w:t xml:space="preserve">de hecho la pantalla inicial es una de ellas la aplicación</w:t>
-      </w:r>
-      <w:r>
-        <w:t xml:space="preserve"> </w:t>
-      </w:r>
-      <w:r>
         <w:t xml:space="preserve">“</w:t>
       </w:r>
       <w:r>
+        <w:t xml:space="preserve">viene de serie</w:t>
+      </w:r>
+      <w:r>
+        <w:t xml:space="preserve">”</w:t>
+      </w:r>
+      <w:r>
+        <w:t xml:space="preserve"> </w:t>
+      </w:r>
+      <w:r>
+        <w:t xml:space="preserve">con algunas aplicaciones de</w:t>
+      </w:r>
+      <w:r>
+        <w:t xml:space="preserve"> </w:t>
+      </w:r>
+      <w:r>
+        <w:t xml:space="preserve">ejemplo. La propia pantalla inicial es una de ellas la aplicación</w:t>
+      </w:r>
+      <w:r>
+        <w:t xml:space="preserve"> </w:t>
+      </w:r>
+      <w:r>
+        <w:t xml:space="preserve">“</w:t>
+      </w:r>
+      <w:r>
         <w:t xml:space="preserve">Welcome</w:t>
       </w:r>
       <w:r>
@@ -2223,7 +2457,13 @@
         <w:t xml:space="preserve"> </w:t>
       </w:r>
       <w:r>
-        <w:t xml:space="preserve">(dependerá del lenguaje por defecto de tu navegador).</w:t>
+        <w:t xml:space="preserve">(dependerá del lenguaje por defecto de tu</w:t>
+      </w:r>
+      <w:r>
+        <w:t xml:space="preserve"> </w:t>
+      </w:r>
+      <w:r>
+        <w:t xml:space="preserve">navegador).</w:t>
       </w:r>
     </w:p>
     <w:p>
@@ -2283,7 +2523,7 @@
         </w:numPr>
       </w:pPr>
       <w:r>
-        <w:t xml:space="preserve">Metemos la password con la que hemos arrancado el</w:t>
+        <w:t xml:space="preserve">Metemos la password de administración (con la que hemos arrancado el</w:t>
       </w:r>
       <w:r>
         <w:t xml:space="preserve"> </w:t>
@@ -2305,7 +2545,7 @@
         <w:t xml:space="preserve"> </w:t>
       </w:r>
       <w:r>
-        <w:t xml:space="preserve">linea de comandos.</w:t>
+        <w:t xml:space="preserve">linea de comandos).</w:t>
       </w:r>
     </w:p>
     <w:p>
@@ -2366,14 +2606,14 @@
       <w:pPr>
         <w:pStyle w:val="Heading3"/>
       </w:pPr>
-      <w:bookmarkStart w:id="40" w:name="privateappconfig.ini"/>
+      <w:bookmarkStart w:id="43" w:name="privateappconfig.ini"/>
       <w:r>
         <w:rPr>
           <w:rStyle w:val="VerbatimChar"/>
         </w:rPr>
         <w:t xml:space="preserve">private/appconfig.ini</w:t>
       </w:r>
-      <w:bookmarkEnd w:id="40"/>
+      <w:bookmarkEnd w:id="43"/>
     </w:p>
     <w:p>
       <w:pPr>
@@ -2542,18 +2782,18 @@
         <w:rPr>
           <w:rStyle w:val="FootnoteReference"/>
         </w:rPr>
-        <w:footnoteReference w:id="41"/>
+        <w:footnoteReference w:id="44"/>
       </w:r>
     </w:p>
     <w:p>
       <w:pPr>
         <w:pStyle w:val="Heading3"/>
       </w:pPr>
-      <w:bookmarkStart w:id="42" w:name="el-modelo"/>
+      <w:bookmarkStart w:id="45" w:name="el-modelo"/>
       <w:r>
         <w:t xml:space="preserve">El Modelo</w:t>
       </w:r>
-      <w:bookmarkEnd w:id="42"/>
+      <w:bookmarkEnd w:id="45"/>
     </w:p>
     <w:p>
       <w:pPr>
@@ -2598,7 +2838,7 @@
                     </pic:cNvPicPr>
                   </pic:nvPicPr>
                   <pic:blipFill>
-                    <a:blip r:embed="rId43"/>
+                    <a:blip r:embed="rId46"/>
                     <a:stretch>
                       <a:fillRect/>
                     </a:stretch>
@@ -2725,7 +2965,34 @@
         <w:t xml:space="preserve"> </w:t>
       </w:r>
       <w:r>
-        <w:t xml:space="preserve">ellas.</w:t>
+        <w:t xml:space="preserve">ellas. Estas tablas que ha creado el</w:t>
+      </w:r>
+      <w:r>
+        <w:t xml:space="preserve"> </w:t>
+      </w:r>
+      <w:r>
+        <w:rPr>
+          <w:i/>
+        </w:rPr>
+        <w:t xml:space="preserve">framework</w:t>
+      </w:r>
+      <w:r>
+        <w:t xml:space="preserve"> </w:t>
+      </w:r>
+      <w:r>
+        <w:t xml:space="preserve">son las que se</w:t>
+      </w:r>
+      <w:r>
+        <w:t xml:space="preserve"> </w:t>
+      </w:r>
+      <w:r>
+        <w:t xml:space="preserve">encargan de la gestión de usuarios, sus privilegios y el acceso de los</w:t>
+      </w:r>
+      <w:r>
+        <w:t xml:space="preserve"> </w:t>
+      </w:r>
+      <w:r>
+        <w:t xml:space="preserve">mismos al sistema, es decir la capa de seguridad.</w:t>
       </w:r>
     </w:p>
     <w:p>
@@ -2799,7 +3066,7 @@
         <w:t xml:space="preserve"> </w:t>
       </w:r>
       <w:r>
-        <w:t xml:space="preserve">en esas tablas.</w:t>
+        <w:t xml:space="preserve">en esas tablas (de momento no lo hagas)</w:t>
       </w:r>
     </w:p>
     <w:p>
@@ -2879,11 +3146,11 @@
       <w:pPr>
         <w:pStyle w:val="Heading4"/>
       </w:pPr>
-      <w:bookmarkStart w:id="44" w:name="diseñando-el-modelo"/>
+      <w:bookmarkStart w:id="47" w:name="diseñando-el-modelo"/>
       <w:r>
         <w:t xml:space="preserve">Diseñando el modelo</w:t>
       </w:r>
-      <w:bookmarkEnd w:id="44"/>
+      <w:bookmarkEnd w:id="47"/>
     </w:p>
     <w:p>
       <w:pPr>
@@ -2964,13 +3231,49 @@
         <w:pStyle w:val="BodyText"/>
       </w:pPr>
       <w:r>
-        <w:t xml:space="preserve">Vamos a definir el modelo (tablas) de nuestra aplicación en un nuevo</w:t>
-      </w:r>
-      <w:r>
-        <w:t xml:space="preserve"> </w:t>
-      </w:r>
-      <w:r>
-        <w:t xml:space="preserve">fichero de la sección</w:t>
+        <w:t xml:space="preserve">Además como estamos aprendiendo vamos a ver algunas facilidades que</w:t>
+      </w:r>
+      <w:r>
+        <w:t xml:space="preserve"> </w:t>
+      </w:r>
+      <w:r>
+        <w:t xml:space="preserve">nos da</w:t>
+      </w:r>
+      <w:r>
+        <w:t xml:space="preserve"> </w:t>
+      </w:r>
+      <w:r>
+        <w:rPr>
+          <w:i/>
+          <w:b/>
+        </w:rPr>
+        <w:t xml:space="preserve">web2py</w:t>
+      </w:r>
+      <w:r>
+        <w:t xml:space="preserve"> </w:t>
+      </w:r>
+      <w:r>
+        <w:t xml:space="preserve">sin proponer ningún proceso de diseño del modelo</w:t>
+      </w:r>
+      <w:r>
+        <w:t xml:space="preserve"> </w:t>
+      </w:r>
+      <w:r>
+        <w:t xml:space="preserve">(recuerda, esto no es un curso de diseño de aplicaciones)</w:t>
+      </w:r>
+    </w:p>
+    <w:p>
+      <w:pPr>
+        <w:pStyle w:val="BodyText"/>
+      </w:pPr>
+      <w:r>
+        <w:t xml:space="preserve">Vamos a definir el modelo (concretamente las tablas) de nuestra</w:t>
+      </w:r>
+      <w:r>
+        <w:t xml:space="preserve"> </w:t>
+      </w:r>
+      <w:r>
+        <w:t xml:space="preserve">aplicación en un nuevo fichero de la sección</w:t>
       </w:r>
       <w:r>
         <w:t xml:space="preserve"> </w:t>
@@ -3009,13 +3312,13 @@
         <w:t xml:space="preserve">Create</w:t>
       </w:r>
       <w:r>
-        <w:t xml:space="preserve">,</w:t>
-      </w:r>
-      <w:r>
-        <w:t xml:space="preserve"> </w:t>
-      </w:r>
-      <w:r>
-        <w:t xml:space="preserve">y creamos el fichero</w:t>
+        <w:t xml:space="preserve">, y creamos el</w:t>
+      </w:r>
+      <w:r>
+        <w:t xml:space="preserve"> </w:t>
+      </w:r>
+      <w:r>
+        <w:t xml:space="preserve">fichero</w:t>
       </w:r>
       <w:r>
         <w:t xml:space="preserve"> </w:t>
@@ -3050,7 +3353,7 @@
                     </pic:cNvPicPr>
                   </pic:nvPicPr>
                   <pic:blipFill>
-                    <a:blip r:embed="rId45"/>
+                    <a:blip r:embed="rId48"/>
                     <a:stretch>
                       <a:fillRect/>
                     </a:stretch>
@@ -3121,7 +3424,13 @@
         <w:t xml:space="preserve"> </w:t>
       </w:r>
       <w:r>
-        <w:t xml:space="preserve">orden alfabético. Es importante que</w:t>
+        <w:t xml:space="preserve">orden alfabético. Esto nos permite separar nuestro código del que</w:t>
+      </w:r>
+      <w:r>
+        <w:t xml:space="preserve"> </w:t>
+      </w:r>
+      <w:r>
+        <w:t xml:space="preserve">viene originalmente con la aplicación. Pero es importante que</w:t>
       </w:r>
       <w:r>
         <w:t xml:space="preserve"> </w:t>
@@ -3136,11 +3445,19 @@
         <w:t xml:space="preserve"> </w:t>
       </w:r>
       <w:r>
-        <w:t xml:space="preserve">sea siempre el primero.</w:t>
-      </w:r>
-      <w:r>
-        <w:t xml:space="preserve"> </w:t>
-      </w:r>
+        <w:t xml:space="preserve">sea siempre el primero alfabeticamente para que se ejecute antes que</w:t>
+      </w:r>
+      <w:r>
+        <w:t xml:space="preserve"> </w:t>
+      </w:r>
+      <w:r>
+        <w:t xml:space="preserve">el resto.</w:t>
+      </w:r>
+    </w:p>
+    <w:p>
+      <w:pPr>
+        <w:pStyle w:val="BodyText"/>
+      </w:pPr>
       <w:r>
         <w:rPr>
           <w:i/>
@@ -3173,7 +3490,19 @@
         <w:t xml:space="preserve"> </w:t>
       </w:r>
       <w:r>
-        <w:t xml:space="preserve">fichero que hemos creado.</w:t>
+        <w:t xml:space="preserve">fichero que estamos creando así que teclea sólo el nombre</w:t>
+      </w:r>
+      <w:r>
+        <w:t xml:space="preserve"> </w:t>
+      </w:r>
+      <w:r>
+        <w:rPr>
+          <w:rStyle w:val="VerbatimChar"/>
+        </w:rPr>
+        <w:t xml:space="preserve">db_custom</w:t>
+      </w:r>
+      <w:r>
+        <w:t xml:space="preserve">.</w:t>
       </w:r>
     </w:p>
     <w:p>
@@ -3319,7 +3648,7 @@
                     </pic:cNvPicPr>
                   </pic:nvPicPr>
                   <pic:blipFill>
-                    <a:blip r:embed="rId46"/>
+                    <a:blip r:embed="rId49"/>
                     <a:stretch>
                       <a:fillRect/>
                     </a:stretch>
@@ -3397,7 +3726,7 @@
                     </pic:cNvPicPr>
                   </pic:nvPicPr>
                   <pic:blipFill>
-                    <a:blip r:embed="rId47"/>
+                    <a:blip r:embed="rId50"/>
                     <a:stretch>
                       <a:fillRect/>
                     </a:stretch>
@@ -3737,7 +4066,13 @@
         <w:pStyle w:val="BodyText"/>
       </w:pPr>
       <w:r>
-        <w:t xml:space="preserve">Nuestro modelo de</w:t>
+        <w:t xml:space="preserve">Si visitas ahora la sección de administración de la base de datos</w:t>
+      </w:r>
+      <w:r>
+        <w:t xml:space="preserve"> </w:t>
+      </w:r>
+      <w:r>
+        <w:t xml:space="preserve">puedes añadir algunas</w:t>
       </w:r>
       <w:r>
         <w:t xml:space="preserve"> </w:t>
@@ -3746,6 +4081,87 @@
         <w:t xml:space="preserve">“</w:t>
       </w:r>
       <w:r>
+        <w:t xml:space="preserve">cosas</w:t>
+      </w:r>
+      <w:r>
+        <w:t xml:space="preserve">”</w:t>
+      </w:r>
+      <w:r>
+        <w:t xml:space="preserve"> </w:t>
+      </w:r>
+      <w:r>
+        <w:t xml:space="preserve">a la nueva tabla.</w:t>
+      </w:r>
+    </w:p>
+    <w:p>
+      <w:pPr>
+        <w:pStyle w:val="CaptionedFigure"/>
+      </w:pPr>
+      <w:r>
+        <w:drawing>
+          <wp:inline>
+            <wp:extent cx="5334000" cy="2046480"/>
+            <wp:effectExtent b="0" l="0" r="0" t="0"/>
+            <wp:docPr descr="Añadir destornillador" title="" id="1" name="Picture"/>
+            <a:graphic>
+              <a:graphicData uri="http://schemas.openxmlformats.org/drawingml/2006/picture">
+                <pic:pic>
+                  <pic:nvPicPr>
+                    <pic:cNvPr descr="src/img/add_thing_a.jpg" id="0" name="Picture"/>
+                    <pic:cNvPicPr>
+                      <a:picLocks noChangeArrowheads="1" noChangeAspect="1"/>
+                    </pic:cNvPicPr>
+                  </pic:nvPicPr>
+                  <pic:blipFill>
+                    <a:blip r:embed="rId51"/>
+                    <a:stretch>
+                      <a:fillRect/>
+                    </a:stretch>
+                  </pic:blipFill>
+                  <pic:spPr bwMode="auto">
+                    <a:xfrm>
+                      <a:off x="0" y="0"/>
+                      <a:ext cx="5334000" cy="2046480"/>
+                    </a:xfrm>
+                    <a:prstGeom prst="rect">
+                      <a:avLst/>
+                    </a:prstGeom>
+                    <a:noFill/>
+                    <a:ln w="9525">
+                      <a:noFill/>
+                      <a:headEnd/>
+                      <a:tailEnd/>
+                    </a:ln>
+                  </pic:spPr>
+                </pic:pic>
+              </a:graphicData>
+            </a:graphic>
+          </wp:inline>
+        </w:drawing>
+      </w:r>
+    </w:p>
+    <w:p>
+      <w:pPr>
+        <w:pStyle w:val="ImageCaption"/>
+      </w:pPr>
+      <w:r>
+        <w:t xml:space="preserve">Añadir destornillador</w:t>
+      </w:r>
+    </w:p>
+    <w:p>
+      <w:pPr>
+        <w:pStyle w:val="BodyText"/>
+      </w:pPr>
+      <w:r>
+        <w:t xml:space="preserve">Evidentemente nuestro modelo de</w:t>
+      </w:r>
+      <w:r>
+        <w:t xml:space="preserve"> </w:t>
+      </w:r>
+      <w:r>
+        <w:t xml:space="preserve">“</w:t>
+      </w:r>
+      <w:r>
         <w:t xml:space="preserve">cosa</w:t>
       </w:r>
       <w:r>
@@ -3755,18 +4171,18 @@
         <w:t xml:space="preserve"> </w:t>
       </w:r>
       <w:r>
-        <w:t xml:space="preserve">es demasiado simple, podemos añadirle nuevos</w:t>
-      </w:r>
-      <w:r>
-        <w:t xml:space="preserve"> </w:t>
-      </w:r>
-      <w:r>
-        <w:t xml:space="preserve">atributos de</w:t>
-      </w:r>
-      <w:r>
-        <w:t xml:space="preserve"> </w:t>
-      </w:r>
-      <w:hyperlink r:id="rId48">
+        <w:t xml:space="preserve">es demasiado simple, tenemos</w:t>
+      </w:r>
+      <w:r>
+        <w:t xml:space="preserve"> </w:t>
+      </w:r>
+      <w:r>
+        <w:t xml:space="preserve">que añadirle nuevos atributos de</w:t>
+      </w:r>
+      <w:r>
+        <w:t xml:space="preserve"> </w:t>
+      </w:r>
+      <w:hyperlink r:id="rId52">
         <w:r>
           <w:rPr>
             <w:rStyle w:val="Hyperlink"/>
@@ -3787,11 +4203,884 @@
         </w:r>
       </w:hyperlink>
       <w:r>
+        <w:t xml:space="preserve"> </w:t>
+      </w:r>
+      <w:r>
+        <w:t xml:space="preserve">para que sea funcional. Pero antes de ir a por todas vamos a ver</w:t>
+      </w:r>
+      <w:r>
+        <w:t xml:space="preserve"> </w:t>
+      </w:r>
+      <w:r>
+        <w:t xml:space="preserve">algunas funciones que nos ofrece</w:t>
+      </w:r>
+      <w:r>
+        <w:t xml:space="preserve"> </w:t>
+      </w:r>
+      <w:r>
+        <w:rPr>
+          <w:i/>
+          <w:b/>
+        </w:rPr>
+        <w:t xml:space="preserve">web2py</w:t>
+      </w:r>
+      <w:r>
+        <w:t xml:space="preserve"> </w:t>
+      </w:r>
+      <w:r>
+        <w:t xml:space="preserve">para construir los</w:t>
+      </w:r>
+      <w:r>
+        <w:t xml:space="preserve"> </w:t>
+      </w:r>
+      <w:r>
+        <w:t xml:space="preserve">Modelos.</w:t>
+      </w:r>
+    </w:p>
+    <w:p>
+      <w:pPr>
+        <w:pStyle w:val="BodyText"/>
+      </w:pPr>
+      <w:r>
+        <w:t xml:space="preserve">Vamos a añadir algunos campos más de distintos tipos a nuestro modelo</w:t>
+      </w:r>
+      <w:r>
+        <w:t xml:space="preserve"> </w:t>
+      </w:r>
+      <w:r>
+        <w:t xml:space="preserve">y verlos con un poco de calma.</w:t>
+      </w:r>
+    </w:p>
+    <w:p>
+      <w:pPr>
+        <w:pStyle w:val="SourceCode"/>
+      </w:pPr>
+      <w:r>
+        <w:rPr>
+          <w:rStyle w:val="VerbatimChar"/>
+        </w:rPr>
+        <w:t xml:space="preserve">db.define_table('thing',</w:t>
+      </w:r>
+      <w:r>
+        <w:br/>
+      </w:r>
+      <w:r>
+        <w:rPr>
+          <w:rStyle w:val="VerbatimChar"/>
+        </w:rPr>
+        <w:t xml:space="preserve">    Field('id', 'integer'),</w:t>
+      </w:r>
+      <w:r>
+        <w:br/>
+      </w:r>
+      <w:r>
+        <w:rPr>
+          <w:rStyle w:val="VerbatimChar"/>
+        </w:rPr>
+        <w:t xml:space="preserve">    Field('name', 'string'),</w:t>
+      </w:r>
+      <w:r>
+        <w:br/>
+      </w:r>
+      <w:r>
+        <w:rPr>
+          <w:rStyle w:val="VerbatimChar"/>
+        </w:rPr>
+        <w:t xml:space="preserve">    Field('description', 'string'),</w:t>
+      </w:r>
+      <w:r>
+        <w:br/>
+      </w:r>
+      <w:r>
+        <w:rPr>
+          <w:rStyle w:val="VerbatimChar"/>
+        </w:rPr>
+        <w:t xml:space="preserve">    Field('picture',, 'upload'),</w:t>
+      </w:r>
+      <w:r>
+        <w:br/>
+      </w:r>
+      <w:r>
+        <w:rPr>
+          <w:rStyle w:val="VerbatimChar"/>
+        </w:rPr>
+        <w:t xml:space="preserve">    Field('created_on, 'datetime'),</w:t>
+      </w:r>
+      <w:r>
+        <w:br/>
+      </w:r>
+      <w:r>
+        <w:rPr>
+          <w:rStyle w:val="VerbatimChar"/>
+        </w:rPr>
+        <w:t xml:space="preserve">    migrate = True);</w:t>
+      </w:r>
+    </w:p>
+    <w:p>
+      <w:pPr>
+        <w:pStyle w:val="FirstParagraph"/>
+      </w:pPr>
+      <w:r>
+        <w:t xml:space="preserve">Si ahora volvemos al administrador de base de datos podemos comprobar que:</w:t>
+      </w:r>
+    </w:p>
+    <w:p>
+      <w:pPr>
+        <w:numPr>
+          <w:numId w:val="1006"/>
+          <w:ilvl w:val="0"/>
+        </w:numPr>
+      </w:pPr>
+      <w:r>
+        <w:t xml:space="preserve">No hemos perdido las</w:t>
+      </w:r>
+      <w:r>
+        <w:t xml:space="preserve"> </w:t>
+      </w:r>
+      <w:r>
+        <w:t xml:space="preserve">“</w:t>
+      </w:r>
+      <w:r>
+        <w:t xml:space="preserve">cosas</w:t>
+      </w:r>
+      <w:r>
+        <w:t xml:space="preserve">”</w:t>
+      </w:r>
+      <w:r>
+        <w:t xml:space="preserve"> </w:t>
+      </w:r>
+      <w:r>
+        <w:t xml:space="preserve">que añadimos antes,</w:t>
+      </w:r>
+      <w:r>
+        <w:t xml:space="preserve"> </w:t>
+      </w:r>
+      <w:r>
+        <w:rPr>
+          <w:i/>
+          <w:b/>
+        </w:rPr>
+        <w:t xml:space="preserve">web2py</w:t>
+      </w:r>
+      <w:r>
+        <w:t xml:space="preserve"> </w:t>
+      </w:r>
+      <w:r>
+        <w:t xml:space="preserve">ha</w:t>
+      </w:r>
+      <w:r>
+        <w:t xml:space="preserve"> </w:t>
+      </w:r>
+      <w:r>
+        <w:t xml:space="preserve">añadido las nuevas columnas pero ha conservado los valores de las</w:t>
+      </w:r>
+      <w:r>
+        <w:t xml:space="preserve"> </w:t>
+      </w:r>
+      <w:r>
+        <w:t xml:space="preserve">antiguas.</w:t>
+      </w:r>
+    </w:p>
+    <w:p>
+      <w:pPr>
+        <w:numPr>
+          <w:numId w:val="1006"/>
+          <w:ilvl w:val="0"/>
+        </w:numPr>
+      </w:pPr>
+      <w:r>
+        <w:t xml:space="preserve">Podemos editar las</w:t>
+      </w:r>
+      <w:r>
+        <w:t xml:space="preserve"> </w:t>
+      </w:r>
+      <w:r>
+        <w:t xml:space="preserve">“</w:t>
+      </w:r>
+      <w:r>
+        <w:t xml:space="preserve">cosas</w:t>
+      </w:r>
+      <w:r>
+        <w:t xml:space="preserve">”</w:t>
+      </w:r>
+      <w:r>
+        <w:t xml:space="preserve"> </w:t>
+      </w:r>
+      <w:r>
+        <w:t xml:space="preserve">que habíamos añadido sin mas que hacer</w:t>
+      </w:r>
+      <w:r>
+        <w:t xml:space="preserve"> </w:t>
+      </w:r>
+      <w:r>
+        <w:t xml:space="preserve">click en el</w:t>
+      </w:r>
+      <w:r>
+        <w:t xml:space="preserve"> </w:t>
+      </w:r>
+      <w:r>
+        <w:rPr>
+          <w:rStyle w:val="VerbatimChar"/>
+        </w:rPr>
+        <w:t xml:space="preserve">id</w:t>
+      </w:r>
+    </w:p>
+    <w:p>
+      <w:pPr>
+        <w:numPr>
+          <w:numId w:val="1006"/>
+          <w:ilvl w:val="0"/>
+        </w:numPr>
+      </w:pPr>
+      <w:r>
+        <w:t xml:space="preserve">Si queremos editar (o añadir) una</w:t>
+      </w:r>
+      <w:r>
+        <w:t xml:space="preserve"> </w:t>
+      </w:r>
+      <w:r>
+        <w:t xml:space="preserve">“</w:t>
+      </w:r>
+      <w:r>
+        <w:t xml:space="preserve">cosa</w:t>
+      </w:r>
+      <w:r>
+        <w:t xml:space="preserve">”</w:t>
+      </w:r>
+      <w:r>
+        <w:t xml:space="preserve">,</w:t>
+      </w:r>
+      <w:r>
+        <w:t xml:space="preserve"> </w:t>
+      </w:r>
+      <w:r>
+        <w:rPr>
+          <w:i/>
+          <w:b/>
+        </w:rPr>
+        <w:t xml:space="preserve">web2py</w:t>
+      </w:r>
+      <w:r>
+        <w:t xml:space="preserve"> </w:t>
+      </w:r>
+      <w:r>
+        <w:t xml:space="preserve">nos ofrece un</w:t>
+      </w:r>
+      <w:r>
+        <w:t xml:space="preserve"> </w:t>
+      </w:r>
+      <w:r>
+        <w:t xml:space="preserve">diálogo para subir la foto de nuestro objeto. Sabe que los atributos</w:t>
+      </w:r>
+      <w:r>
+        <w:t xml:space="preserve"> </w:t>
+      </w:r>
+      <w:r>
+        <w:t xml:space="preserve">de tipo upload son fichero que subiremos al servidor.</w:t>
+      </w:r>
+    </w:p>
+    <w:p>
+      <w:pPr>
+        <w:numPr>
+          <w:numId w:val="1000"/>
+          <w:ilvl w:val="0"/>
+        </w:numPr>
+      </w:pPr>
+      <w:r>
+        <w:t xml:space="preserve">De la misma forma nos ofrece un menú inteligente para añadir el</w:t>
+      </w:r>
+      <w:r>
+        <w:t xml:space="preserve"> </w:t>
+      </w:r>
+      <w:r>
+        <w:t xml:space="preserve">campo</w:t>
+      </w:r>
+      <w:r>
+        <w:t xml:space="preserve"> </w:t>
+      </w:r>
+      <w:r>
+        <w:rPr>
+          <w:rStyle w:val="VerbatimChar"/>
+        </w:rPr>
+        <w:t xml:space="preserve">datetime</w:t>
+      </w:r>
+    </w:p>
+    <w:p>
+      <w:pPr>
+        <w:pStyle w:val="FirstParagraph"/>
+      </w:pPr>
+      <w:r>
+        <w:t xml:space="preserve">Este es el tipo de facilidades que ofrecen los</w:t>
+      </w:r>
+      <w:r>
+        <w:t xml:space="preserve"> </w:t>
+      </w:r>
+      <w:r>
+        <w:rPr>
+          <w:i/>
+        </w:rPr>
+        <w:t xml:space="preserve">frameworks</w:t>
+      </w:r>
+      <w:r>
+        <w:t xml:space="preserve"> </w:t>
+      </w:r>
+      <w:r>
+        <w:t xml:space="preserve">para</w:t>
+      </w:r>
+      <w:r>
+        <w:t xml:space="preserve"> </w:t>
+      </w:r>
+      <w:r>
+        <w:t xml:space="preserve">acelerar el trabajo de crear una aplicación.</w:t>
+      </w:r>
+    </w:p>
+    <w:p>
+      <w:pPr>
+        <w:pStyle w:val="BodyText"/>
+      </w:pPr>
+      <w:r>
+        <w:t xml:space="preserve">Vamos a hacer un pelín más sofisticada nuestra tabla</w:t>
+      </w:r>
+      <w:r>
+        <w:t xml:space="preserve"> </w:t>
+      </w:r>
+      <w:r>
+        <w:rPr>
+          <w:rStyle w:val="VerbatimChar"/>
+        </w:rPr>
+        <w:t xml:space="preserve">thing</w:t>
+      </w:r>
+      <w:r>
+        <w:t xml:space="preserve">:</w:t>
+      </w:r>
+    </w:p>
+    <w:p>
+      <w:pPr>
+        <w:pStyle w:val="SourceCode"/>
+      </w:pPr>
+      <w:r>
+        <w:rPr>
+          <w:rStyle w:val="VerbatimChar"/>
+        </w:rPr>
+        <w:t xml:space="preserve">db.define_table('thing',</w:t>
+      </w:r>
+      <w:r>
+        <w:br/>
+      </w:r>
+      <w:r>
+        <w:rPr>
+          <w:rStyle w:val="VerbatimChar"/>
+        </w:rPr>
+        <w:t xml:space="preserve">    Field('id', 'integer'),</w:t>
+      </w:r>
+      <w:r>
+        <w:br/>
+      </w:r>
+      <w:r>
+        <w:rPr>
+          <w:rStyle w:val="VerbatimChar"/>
+        </w:rPr>
+        <w:t xml:space="preserve">    Field('name', 'string', requires = IS_NOT_EMPTY(error_message='cannot be empty')),</w:t>
+      </w:r>
+      <w:r>
+        <w:br/>
+      </w:r>
+      <w:r>
+        <w:rPr>
+          <w:rStyle w:val="VerbatimChar"/>
+        </w:rPr>
+        <w:t xml:space="preserve">    Field('description', 'string'),</w:t>
+      </w:r>
+      <w:r>
+        <w:br/>
+      </w:r>
+      <w:r>
+        <w:rPr>
+          <w:rStyle w:val="VerbatimChar"/>
+        </w:rPr>
+        <w:t xml:space="preserve">    Field('qty', 'integer', default=1, label=T('Quantity')),</w:t>
+      </w:r>
+      <w:r>
+        <w:br/>
+      </w:r>
+      <w:r>
+        <w:rPr>
+          <w:rStyle w:val="VerbatimChar"/>
+        </w:rPr>
+        <w:t xml:space="preserve">    Field('picture', 'upload'),</w:t>
+      </w:r>
+      <w:r>
+        <w:br/>
+      </w:r>
+      <w:r>
+        <w:rPr>
+          <w:rStyle w:val="VerbatimChar"/>
+        </w:rPr>
+        <w:t xml:space="preserve">    Field('created_on', 'datetime'),</w:t>
+      </w:r>
+      <w:r>
+        <w:br/>
+      </w:r>
+      <w:r>
+        <w:rPr>
+          <w:rStyle w:val="VerbatimChar"/>
+        </w:rPr>
+        <w:t xml:space="preserve">    format='%(name)s',</w:t>
+      </w:r>
+      <w:r>
+        <w:br/>
+      </w:r>
+      <w:r>
+        <w:rPr>
+          <w:rStyle w:val="VerbatimChar"/>
+        </w:rPr>
+        <w:t xml:space="preserve">    migrate = True);</w:t>
+      </w:r>
+    </w:p>
+    <w:p>
+      <w:pPr>
+        <w:pStyle w:val="FirstParagraph"/>
+      </w:pPr>
+      <w:r>
+        <w:t xml:space="preserve">En la linea del</w:t>
+      </w:r>
+      <w:r>
+        <w:t xml:space="preserve"> </w:t>
+      </w:r>
+      <w:r>
+        <w:rPr>
+          <w:rStyle w:val="VerbatimChar"/>
+        </w:rPr>
+        <w:t xml:space="preserve">name</w:t>
+      </w:r>
+      <w:r>
+        <w:t xml:space="preserve"> </w:t>
+      </w:r>
+      <w:r>
+        <w:t xml:space="preserve">hemos añadido un</w:t>
+      </w:r>
+      <w:r>
+        <w:t xml:space="preserve"> </w:t>
+      </w:r>
+      <w:r>
+        <w:rPr>
+          <w:rStyle w:val="VerbatimChar"/>
+        </w:rPr>
+        <w:t xml:space="preserve">VALIDATOR</w:t>
+      </w:r>
+      <w:r>
+        <w:t xml:space="preserve">. Se trata de</w:t>
+      </w:r>
+      <w:r>
+        <w:t xml:space="preserve"> </w:t>
+      </w:r>
+      <w:hyperlink r:id="rId53">
+        <w:r>
+          <w:rPr>
+            <w:rStyle w:val="Hyperlink"/>
+          </w:rPr>
+          <w:t xml:space="preserve">funciones</w:t>
+        </w:r>
+        <w:r>
+          <w:rPr>
+            <w:rStyle w:val="Hyperlink"/>
+          </w:rPr>
+          <w:t xml:space="preserve"> </w:t>
+        </w:r>
+        <w:r>
+          <w:rPr>
+            <w:rStyle w:val="Hyperlink"/>
+          </w:rPr>
+          <w:t xml:space="preserve">auxiliares</w:t>
+        </w:r>
+      </w:hyperlink>
+      <w:r>
+        <w:t xml:space="preserve"> </w:t>
+      </w:r>
+      <w:r>
+        <w:t xml:space="preserve">que nos permiten comprobar multitud de condiciones y que son</w:t>
+      </w:r>
+      <w:r>
+        <w:t xml:space="preserve"> </w:t>
+      </w:r>
+      <w:r>
+        <w:t xml:space="preserve">extremadamente útiles (iremos viendo casos de uso). En este caso</w:t>
+      </w:r>
+      <w:r>
+        <w:t xml:space="preserve"> </w:t>
+      </w:r>
+      <w:r>
+        <w:t xml:space="preserve">exigimos que el campo</w:t>
+      </w:r>
+      <w:r>
+        <w:t xml:space="preserve"> </w:t>
+      </w:r>
+      <w:r>
+        <w:rPr>
+          <w:rStyle w:val="VerbatimChar"/>
+        </w:rPr>
+        <w:t xml:space="preserve">name</w:t>
+      </w:r>
+      <w:r>
+        <w:t xml:space="preserve"> </w:t>
+      </w:r>
+      <w:r>
+        <w:t xml:space="preserve">no puede estar vacío y además</w:t>
+      </w:r>
+      <w:r>
+        <w:t xml:space="preserve"> </w:t>
+      </w:r>
+      <w:r>
+        <w:t xml:space="preserve">especificamos el mensaje de error que debe aparecer si sucede.</w:t>
+      </w:r>
+    </w:p>
+    <w:p>
+      <w:pPr>
+        <w:pStyle w:val="BodyText"/>
+      </w:pPr>
+      <w:r>
+        <w:t xml:space="preserve">Hemos añadido un atributo</w:t>
+      </w:r>
+      <w:r>
+        <w:t xml:space="preserve"> </w:t>
+      </w:r>
+      <w:r>
+        <w:rPr>
+          <w:rStyle w:val="VerbatimChar"/>
+        </w:rPr>
+        <w:t xml:space="preserve">qty</w:t>
+      </w:r>
+      <w:r>
+        <w:t xml:space="preserve"> </w:t>
+      </w:r>
+      <w:r>
+        <w:t xml:space="preserve">(cantidad), hemos especificado que</w:t>
+      </w:r>
+      <w:r>
+        <w:t xml:space="preserve"> </w:t>
+      </w:r>
+      <w:r>
+        <w:t xml:space="preserve">tenga un valor por defecto de una unidad, y además hemos especificado</w:t>
+      </w:r>
+      <w:r>
+        <w:t xml:space="preserve"> </w:t>
+      </w:r>
+      <w:r>
+        <w:t xml:space="preserve">el</w:t>
+      </w:r>
+      <w:r>
+        <w:t xml:space="preserve"> </w:t>
+      </w:r>
+      <w:r>
+        <w:rPr>
+          <w:rStyle w:val="VerbatimChar"/>
+        </w:rPr>
+        <w:t xml:space="preserve">label</w:t>
+      </w:r>
+      <w:r>
         <w:t xml:space="preserve">.</w:t>
       </w:r>
     </w:p>
     <w:p>
       <w:pPr>
+        <w:pStyle w:val="BodyText"/>
+      </w:pPr>
+      <w:r>
+        <w:t xml:space="preserve">El</w:t>
+      </w:r>
+      <w:r>
+        <w:t xml:space="preserve"> </w:t>
+      </w:r>
+      <w:r>
+        <w:rPr>
+          <w:rStyle w:val="VerbatimChar"/>
+        </w:rPr>
+        <w:t xml:space="preserve">label</w:t>
+      </w:r>
+      <w:r>
+        <w:t xml:space="preserve"> </w:t>
+      </w:r>
+      <w:r>
+        <w:t xml:space="preserve">se usará en los formularios en lugar del nombre del campo</w:t>
+      </w:r>
+      <w:r>
+        <w:t xml:space="preserve"> </w:t>
+      </w:r>
+      <w:r>
+        <w:t xml:space="preserve">en la base de datos. Si vamos a añadir una nueva</w:t>
+      </w:r>
+      <w:r>
+        <w:t xml:space="preserve"> </w:t>
+      </w:r>
+      <w:r>
+        <w:t xml:space="preserve">“</w:t>
+      </w:r>
+      <w:r>
+        <w:t xml:space="preserve">cosa</w:t>
+      </w:r>
+      <w:r>
+        <w:t xml:space="preserve">”</w:t>
+      </w:r>
+      <w:r>
+        <w:t xml:space="preserve"> </w:t>
+      </w:r>
+      <w:r>
+        <w:t xml:space="preserve">veremos que en</w:t>
+      </w:r>
+      <w:r>
+        <w:t xml:space="preserve"> </w:t>
+      </w:r>
+      <w:r>
+        <w:t xml:space="preserve">el formulario no aparece</w:t>
+      </w:r>
+      <w:r>
+        <w:t xml:space="preserve"> </w:t>
+      </w:r>
+      <w:r>
+        <w:rPr>
+          <w:i/>
+        </w:rPr>
+        <w:t xml:space="preserve">qty</w:t>
+      </w:r>
+      <w:r>
+        <w:t xml:space="preserve"> </w:t>
+      </w:r>
+      <w:r>
+        <w:t xml:space="preserve">sino que nos pregunta</w:t>
+      </w:r>
+      <w:r>
+        <w:t xml:space="preserve"> </w:t>
+      </w:r>
+      <w:r>
+        <w:rPr>
+          <w:i/>
+        </w:rPr>
+        <w:t xml:space="preserve">Quantity</w:t>
+      </w:r>
+      <w:r>
+        <w:t xml:space="preserve">.</w:t>
+      </w:r>
+      <w:r>
+        <w:t xml:space="preserve"> </w:t>
+      </w:r>
+      <w:r>
+        <w:t xml:space="preserve">Además, y esto es muy importante, hemos asignado el valor de la</w:t>
+      </w:r>
+      <w:r>
+        <w:t xml:space="preserve"> </w:t>
+      </w:r>
+      <w:r>
+        <w:t xml:space="preserve">etiqueta con la función</w:t>
+      </w:r>
+      <w:r>
+        <w:t xml:space="preserve"> </w:t>
+      </w:r>
+      <w:r>
+        <w:rPr>
+          <w:rStyle w:val="VerbatimChar"/>
+        </w:rPr>
+        <w:t xml:space="preserve">T()</w:t>
+      </w:r>
+      <w:r>
+        <w:t xml:space="preserve">.</w:t>
+      </w:r>
+    </w:p>
+    <w:p>
+      <w:pPr>
+        <w:pStyle w:val="BodyText"/>
+      </w:pPr>
+      <w:r>
+        <w:rPr>
+          <w:i/>
+          <w:b/>
+        </w:rPr>
+        <w:t xml:space="preserve">web2py</w:t>
+      </w:r>
+      <w:r>
+        <w:t xml:space="preserve"> </w:t>
+      </w:r>
+      <w:r>
+        <w:t xml:space="preserve">incorpora un sistema completo de internacionalización. Al</w:t>
+      </w:r>
+      <w:r>
+        <w:t xml:space="preserve"> </w:t>
+      </w:r>
+      <w:r>
+        <w:t xml:space="preserve">usar la función</w:t>
+      </w:r>
+      <w:r>
+        <w:t xml:space="preserve"> </w:t>
+      </w:r>
+      <w:r>
+        <w:rPr>
+          <w:rStyle w:val="VerbatimChar"/>
+        </w:rPr>
+        <w:t xml:space="preserve">T()</w:t>
+      </w:r>
+      <w:r>
+        <w:t xml:space="preserve"> </w:t>
+      </w:r>
+      <w:r>
+        <w:t xml:space="preserve">la cadena</w:t>
+      </w:r>
+      <w:r>
+        <w:t xml:space="preserve"> </w:t>
+      </w:r>
+      <w:r>
+        <w:rPr>
+          <w:i/>
+        </w:rPr>
+        <w:t xml:space="preserve">Quantity</w:t>
+      </w:r>
+      <w:r>
+        <w:t xml:space="preserve"> </w:t>
+      </w:r>
+      <w:r>
+        <w:t xml:space="preserve">se ha añadido a todos los</w:t>
+      </w:r>
+      <w:r>
+        <w:t xml:space="preserve"> </w:t>
+      </w:r>
+      <w:r>
+        <w:t xml:space="preserve">diccionarios de traducción (si es que no estaba ya) y solo tenemos que</w:t>
+      </w:r>
+      <w:r>
+        <w:t xml:space="preserve"> </w:t>
+      </w:r>
+      <w:r>
+        <w:t xml:space="preserve">añadir la traducción en el diccionario correspondiente (p.ej. a</w:t>
+      </w:r>
+      <w:r>
+        <w:t xml:space="preserve"> </w:t>
+      </w:r>
+      <w:r>
+        <w:rPr>
+          <w:rStyle w:val="VerbatimChar"/>
+        </w:rPr>
+        <w:t xml:space="preserve">es.py</w:t>
+      </w:r>
+      <w:r>
+        <w:t xml:space="preserve">) para que funcione la i16n. Una vez añadida si el idioma por</w:t>
+      </w:r>
+      <w:r>
+        <w:t xml:space="preserve"> </w:t>
+      </w:r>
+      <w:r>
+        <w:t xml:space="preserve">defecto de nuestro navegador es el castellano, en el formulario</w:t>
+      </w:r>
+      <w:r>
+        <w:t xml:space="preserve"> </w:t>
+      </w:r>
+      <w:r>
+        <w:t xml:space="preserve">aparecerá</w:t>
+      </w:r>
+      <w:r>
+        <w:t xml:space="preserve"> </w:t>
+      </w:r>
+      <w:r>
+        <w:t xml:space="preserve">“</w:t>
+      </w:r>
+      <w:r>
+        <w:t xml:space="preserve">Cantidad</w:t>
+      </w:r>
+      <w:r>
+        <w:t xml:space="preserve">”</w:t>
+      </w:r>
+      <w:r>
+        <w:t xml:space="preserve"> </w:t>
+      </w:r>
+      <w:r>
+        <w:t xml:space="preserve">en lugar de</w:t>
+      </w:r>
+      <w:r>
+        <w:t xml:space="preserve"> </w:t>
+      </w:r>
+      <w:r>
+        <w:rPr>
+          <w:i/>
+        </w:rPr>
+        <w:t xml:space="preserve">Quantity</w:t>
+      </w:r>
+      <w:r>
+        <w:t xml:space="preserve">.</w:t>
+      </w:r>
+    </w:p>
+    <w:p>
+      <w:pPr>
+        <w:pStyle w:val="BodyText"/>
+      </w:pPr>
+      <w:r>
+        <w:t xml:space="preserve">Por último hemos añadido el</w:t>
+      </w:r>
+      <w:r>
+        <w:t xml:space="preserve"> </w:t>
+      </w:r>
+      <w:r>
+        <w:rPr>
+          <w:rStyle w:val="VerbatimChar"/>
+        </w:rPr>
+        <w:t xml:space="preserve">format</w:t>
+      </w:r>
+      <w:r>
+        <w:t xml:space="preserve"> </w:t>
+      </w:r>
+      <w:r>
+        <w:t xml:space="preserve">a la definición de la tabla,</w:t>
+      </w:r>
+      <w:r>
+        <w:t xml:space="preserve"> </w:t>
+      </w:r>
+      <w:r>
+        <w:rPr>
+          <w:rStyle w:val="VerbatimChar"/>
+        </w:rPr>
+        <w:t xml:space="preserve">format</w:t>
+      </w:r>
+      <w:r>
+        <w:t xml:space="preserve"> </w:t>
+      </w:r>
+      <w:r>
+        <w:t xml:space="preserve">especifica que cuando nos refiramos a un objeto</w:t>
+      </w:r>
+      <w:r>
+        <w:t xml:space="preserve"> </w:t>
+      </w:r>
+      <w:r>
+        <w:t xml:space="preserve">“</w:t>
+      </w:r>
+      <w:r>
+        <w:t xml:space="preserve">cosa</w:t>
+      </w:r>
+      <w:r>
+        <w:t xml:space="preserve">”</w:t>
+      </w:r>
+      <w:r>
+        <w:t xml:space="preserve"> </w:t>
+      </w:r>
+      <w:r>
+        <w:t xml:space="preserve">se</w:t>
+      </w:r>
+      <w:r>
+        <w:t xml:space="preserve"> </w:t>
+      </w:r>
+      <w:r>
+        <w:t xml:space="preserve">represente por defecto con su atributo</w:t>
+      </w:r>
+      <w:r>
+        <w:t xml:space="preserve"> </w:t>
+      </w:r>
+      <w:r>
+        <w:rPr>
+          <w:rStyle w:val="VerbatimChar"/>
+        </w:rPr>
+        <w:t xml:space="preserve">name</w:t>
+      </w:r>
+      <w:r>
+        <w:t xml:space="preserve">.</w:t>
+      </w:r>
+    </w:p>
+    <w:p>
+      <w:pPr>
         <w:pStyle w:val="SourceCode"/>
       </w:pPr>
       <w:r>
@@ -3825,6 +5114,15 @@
         <w:rPr>
           <w:rStyle w:val="VerbatimChar"/>
         </w:rPr>
+        <w:t xml:space="preserve">    Field('picture', 'upload'),</w:t>
+      </w:r>
+      <w:r>
+        <w:br/>
+      </w:r>
+      <w:r>
+        <w:rPr>
+          <w:rStyle w:val="VerbatimChar"/>
+        </w:rPr>
         <w:t xml:space="preserve">    Field('created_on, 'datetime'),</w:t>
       </w:r>
       <w:r>
@@ -3859,41 +5157,41 @@
       <w:pPr>
         <w:pStyle w:val="Heading1"/>
       </w:pPr>
-      <w:bookmarkStart w:id="49" w:name="secciones-en-el-futuro"/>
+      <w:bookmarkStart w:id="54" w:name="secciones-en-el-futuro"/>
       <w:r>
         <w:t xml:space="preserve">Secciones en el futuro</w:t>
       </w:r>
-      <w:bookmarkEnd w:id="49"/>
+      <w:bookmarkEnd w:id="54"/>
     </w:p>
     <w:p>
       <w:pPr>
         <w:pStyle w:val="Heading2"/>
       </w:pPr>
-      <w:bookmarkStart w:id="50" w:name="web2py-y-git"/>
+      <w:bookmarkStart w:id="55" w:name="web2py-y-git"/>
       <w:r>
         <w:t xml:space="preserve">web2py y git</w:t>
       </w:r>
-      <w:bookmarkEnd w:id="50"/>
+      <w:bookmarkEnd w:id="55"/>
     </w:p>
     <w:p>
       <w:pPr>
         <w:pStyle w:val="Heading2"/>
       </w:pPr>
-      <w:bookmarkStart w:id="51" w:name="instalación-con-nginx"/>
+      <w:bookmarkStart w:id="56" w:name="instalación-con-nginx"/>
       <w:r>
         <w:t xml:space="preserve">Instalación con nginx</w:t>
       </w:r>
-      <w:bookmarkEnd w:id="51"/>
+      <w:bookmarkEnd w:id="56"/>
     </w:p>
     <w:p>
       <w:pPr>
         <w:pStyle w:val="Heading2"/>
       </w:pPr>
-      <w:bookmarkStart w:id="52" w:name="certificados-lets-encrypt"/>
+      <w:bookmarkStart w:id="57" w:name="certificados-lets-encrypt"/>
       <w:r>
         <w:t xml:space="preserve">Certificados let’s encrypt</w:t>
       </w:r>
-      <w:bookmarkEnd w:id="52"/>
+      <w:bookmarkEnd w:id="57"/>
     </w:p>
     <w:sectPr/>
   </w:body>
@@ -3978,7 +5276,7 @@
       </w:r>
     </w:p>
   </w:footnote>
-  <w:footnote w:id="41">
+  <w:footnote w:id="44">
     <w:p>
       <w:pPr>
         <w:pStyle w:val="FootnoteText"/>
@@ -3999,13 +5297,13 @@
         <w:t xml:space="preserve"> </w:t>
       </w:r>
       <w:r>
-        <w:t xml:space="preserve">cualquier otro servicio siminar, para pruebas, no se te ocurra usar la</w:t>
-      </w:r>
-      <w:r>
-        <w:t xml:space="preserve"> </w:t>
-      </w:r>
-      <w:r>
-        <w:t xml:space="preserve">tuya</w:t>
+        <w:t xml:space="preserve">cualquier otro servicio de correo que nos guste, para pruebas. Usar tu</w:t>
+      </w:r>
+      <w:r>
+        <w:t xml:space="preserve"> </w:t>
+      </w:r>
+      <w:r>
+        <w:t xml:space="preserve">cuenta de correo personal podría ser muy mala idea</w:t>
       </w:r>
     </w:p>
   </w:footnote>
@@ -4375,6 +5673,9 @@
     <w:abstractNumId w:val="991"/>
   </w:num>
   <w:num w:numId="1005">
+    <w:abstractNumId w:val="991"/>
+  </w:num>
+  <w:num w:numId="1006">
     <w:abstractNumId w:val="991"/>
   </w:num>
 </w:numbering>

</xml_diff>